<commit_message>
Updates to project plan and app
</commit_message>
<xml_diff>
--- a/Project Files/Project Plan.docx
+++ b/Project Files/Project Plan.docx
@@ -1,6 +1,6 @@
 
 <file path=word/document.xml><?xml version="1.0" encoding="utf-8"?>
-<w:document xmlns:wpc="http://schemas.microsoft.com/office/word/2010/wordprocessingCanvas" xmlns:cx="http://schemas.microsoft.com/office/drawing/2014/chartex" xmlns:cx1="http://schemas.microsoft.com/office/drawing/2015/9/8/chartex" xmlns:cx2="http://schemas.microsoft.com/office/drawing/2015/10/21/chartex" xmlns:cx3="http://schemas.microsoft.com/office/drawing/2016/5/9/chartex" xmlns:cx4="http://schemas.microsoft.com/office/drawing/2016/5/10/chartex" xmlns:cx5="http://schemas.microsoft.com/office/drawing/2016/5/11/chartex" xmlns:cx6="http://schemas.microsoft.com/office/drawing/2016/5/12/chartex" xmlns:cx7="http://schemas.microsoft.com/office/drawing/2016/5/13/chartex" xmlns:cx8="http://schemas.microsoft.com/office/drawing/2016/5/14/chartex" xmlns:mc="http://schemas.openxmlformats.org/markup-compatibility/2006" xmlns:aink="http://schemas.microsoft.com/office/drawing/2016/ink" xmlns:am3d="http://schemas.microsoft.com/office/drawing/2017/model3d" xmlns:o="urn:schemas-microsoft-com:office:office" xmlns:r="http://schemas.openxmlformats.org/officeDocument/2006/relationships" xmlns:m="http://schemas.openxmlformats.org/officeDocument/2006/math" xmlns:v="urn:schemas-microsoft-com:vml" xmlns:wp14="http://schemas.microsoft.com/office/word/2010/wordprocessingDrawing" xmlns:wp="http://schemas.openxmlformats.org/drawingml/2006/wordprocessingDrawing" xmlns:w10="urn:schemas-microsoft-com:office:word" xmlns:w="http://schemas.openxmlformats.org/wordprocessingml/2006/main" xmlns:w14="http://schemas.microsoft.com/office/word/2010/wordml" xmlns:w15="http://schemas.microsoft.com/office/word/2012/wordml" xmlns:w16cid="http://schemas.microsoft.com/office/word/2016/wordml/cid" xmlns:w16se="http://schemas.microsoft.com/office/word/2015/wordml/symex" xmlns:wpg="http://schemas.microsoft.com/office/word/2010/wordprocessingGroup" xmlns:wpi="http://schemas.microsoft.com/office/word/2010/wordprocessingInk" xmlns:wne="http://schemas.microsoft.com/office/word/2006/wordml" xmlns:wps="http://schemas.microsoft.com/office/word/2010/wordprocessingShape" mc:Ignorable="w14 w15 w16se w16cid wp14">
+<w:document xmlns:wpc="http://schemas.microsoft.com/office/word/2010/wordprocessingCanvas" xmlns:cx="http://schemas.microsoft.com/office/drawing/2014/chartex" xmlns:cx1="http://schemas.microsoft.com/office/drawing/2015/9/8/chartex" xmlns:mc="http://schemas.openxmlformats.org/markup-compatibility/2006" xmlns:o="urn:schemas-microsoft-com:office:office" xmlns:r="http://schemas.openxmlformats.org/officeDocument/2006/relationships" xmlns:m="http://schemas.openxmlformats.org/officeDocument/2006/math" xmlns:v="urn:schemas-microsoft-com:vml" xmlns:wp14="http://schemas.microsoft.com/office/word/2010/wordprocessingDrawing" xmlns:wp="http://schemas.openxmlformats.org/drawingml/2006/wordprocessingDrawing" xmlns:w10="urn:schemas-microsoft-com:office:word" xmlns:w="http://schemas.openxmlformats.org/wordprocessingml/2006/main" xmlns:w14="http://schemas.microsoft.com/office/word/2010/wordml" xmlns:w15="http://schemas.microsoft.com/office/word/2012/wordml" xmlns:w16se="http://schemas.microsoft.com/office/word/2015/wordml/symex" xmlns:wpg="http://schemas.microsoft.com/office/word/2010/wordprocessingGroup" xmlns:wpi="http://schemas.microsoft.com/office/word/2010/wordprocessingInk" xmlns:wne="http://schemas.microsoft.com/office/word/2006/wordml" xmlns:wps="http://schemas.microsoft.com/office/word/2010/wordprocessingShape" mc:Ignorable="w14 w15 w16se wp14">
   <w:body>
     <w:p>
       <w:pPr>
@@ -25,11 +25,6 @@
       <w:pPr>
         <w:pStyle w:val="Heading1"/>
       </w:pPr>
-    </w:p>
-    <w:p>
-      <w:pPr>
-        <w:pStyle w:val="Heading1"/>
-      </w:pPr>
       <w:r>
         <w:t>Stakeholders</w:t>
       </w:r>
@@ -38,11 +33,6 @@
       <w:r>
         <w:t>Joseph Cullen (Developer, Ubitronics Director)</w:t>
       </w:r>
-    </w:p>
-    <w:p>
-      <w:pPr>
-        <w:pStyle w:val="Heading1"/>
-      </w:pPr>
     </w:p>
     <w:p>
       <w:pPr>
@@ -135,15 +125,11 @@
         <w:t>Stopwatch</w:t>
       </w:r>
     </w:p>
-    <w:p/>
     <w:p>
       <w:pPr>
         <w:pStyle w:val="Heading1"/>
       </w:pPr>
-      <w:bookmarkStart w:id="0" w:name="_GoBack"/>
-      <w:bookmarkEnd w:id="0"/>
-      <w:r>
-        <w:lastRenderedPageBreak/>
+      <w:r>
         <w:t>Goals</w:t>
       </w:r>
     </w:p>
@@ -185,7 +171,13 @@
         </w:numPr>
       </w:pPr>
       <w:r>
-        <w:t>Achieve all aims stated above</w:t>
+        <w:t xml:space="preserve">Achieve all </w:t>
+      </w:r>
+      <w:r>
+        <w:t>sub-</w:t>
+      </w:r>
+      <w:r>
+        <w:t>aims stated above</w:t>
       </w:r>
     </w:p>
     <w:p>
@@ -197,6 +189,7 @@
         </w:numPr>
       </w:pPr>
       <w:r>
+        <w:lastRenderedPageBreak/>
         <w:t>Improve skills in Android Studio and Java</w:t>
       </w:r>
       <w:r>
@@ -219,18 +212,13 @@
       <w:pPr>
         <w:pStyle w:val="Heading1"/>
       </w:pPr>
-    </w:p>
-    <w:p>
-      <w:pPr>
-        <w:pStyle w:val="Heading1"/>
-      </w:pPr>
       <w:r>
         <w:t>Tasks</w:t>
       </w:r>
     </w:p>
     <w:p>
       <w:r>
-        <w:t>Tasks are not necessarily in order of required completion but will usually be processed in a similar sequential order.</w:t>
+        <w:t>Tasks are not in order of required completion but will usually be processed in a similar sequential order.</w:t>
       </w:r>
     </w:p>
     <w:p>
@@ -285,12 +273,24 @@
       <w:pPr>
         <w:pStyle w:val="ListParagraph"/>
         <w:numPr>
-          <w:ilvl w:val="0"/>
+          <w:ilvl w:val="1"/>
           <w:numId w:val="13"/>
         </w:numPr>
       </w:pPr>
       <w:r>
-        <w:t>Populate tab two with a timer</w:t>
+        <w:t>Analog clock display</w:t>
+      </w:r>
+    </w:p>
+    <w:p>
+      <w:pPr>
+        <w:pStyle w:val="ListParagraph"/>
+        <w:numPr>
+          <w:ilvl w:val="1"/>
+          <w:numId w:val="13"/>
+        </w:numPr>
+      </w:pPr>
+      <w:r>
+        <w:t>Digital clock display</w:t>
       </w:r>
     </w:p>
     <w:p>
@@ -302,9 +302,434 @@
         </w:numPr>
       </w:pPr>
       <w:r>
-        <w:t>Populate tab three with a stopwatch</w:t>
-      </w:r>
-    </w:p>
+        <w:t>Populate tab two with a stopwatch</w:t>
+      </w:r>
+    </w:p>
+    <w:p>
+      <w:pPr>
+        <w:pStyle w:val="ListParagraph"/>
+        <w:numPr>
+          <w:ilvl w:val="1"/>
+          <w:numId w:val="13"/>
+        </w:numPr>
+      </w:pPr>
+      <w:r>
+        <w:t>Starts at 0.00</w:t>
+      </w:r>
+    </w:p>
+    <w:p>
+      <w:pPr>
+        <w:pStyle w:val="ListParagraph"/>
+        <w:numPr>
+          <w:ilvl w:val="1"/>
+          <w:numId w:val="13"/>
+        </w:numPr>
+      </w:pPr>
+      <w:r>
+        <w:t>Counts up when ‘Start’ is pressed</w:t>
+      </w:r>
+    </w:p>
+    <w:p>
+      <w:pPr>
+        <w:pStyle w:val="ListParagraph"/>
+        <w:numPr>
+          <w:ilvl w:val="1"/>
+          <w:numId w:val="13"/>
+        </w:numPr>
+      </w:pPr>
+      <w:r>
+        <w:t>‘Start’ changes to ‘Stop’ when activated</w:t>
+      </w:r>
+    </w:p>
+    <w:p>
+      <w:pPr>
+        <w:pStyle w:val="ListParagraph"/>
+        <w:numPr>
+          <w:ilvl w:val="1"/>
+          <w:numId w:val="13"/>
+        </w:numPr>
+      </w:pPr>
+      <w:r>
+        <w:t>‘Stop’ pauses the counter</w:t>
+      </w:r>
+    </w:p>
+    <w:p>
+      <w:pPr>
+        <w:pStyle w:val="ListParagraph"/>
+        <w:numPr>
+          <w:ilvl w:val="1"/>
+          <w:numId w:val="13"/>
+        </w:numPr>
+      </w:pPr>
+      <w:r>
+        <w:t>‘Split’ records a split time but carries on counting</w:t>
+      </w:r>
+    </w:p>
+    <w:p>
+      <w:pPr>
+        <w:pStyle w:val="ListParagraph"/>
+        <w:numPr>
+          <w:ilvl w:val="1"/>
+          <w:numId w:val="13"/>
+        </w:numPr>
+      </w:pPr>
+      <w:r>
+        <w:t>Splits are shown in a table below the timer</w:t>
+      </w:r>
+    </w:p>
+    <w:p>
+      <w:pPr>
+        <w:pStyle w:val="ListParagraph"/>
+        <w:numPr>
+          <w:ilvl w:val="1"/>
+          <w:numId w:val="13"/>
+        </w:numPr>
+      </w:pPr>
+      <w:r>
+        <w:t>‘Reset’ puts the counter back to 0, Split times are not removed</w:t>
+      </w:r>
+    </w:p>
+    <w:p>
+      <w:pPr>
+        <w:pStyle w:val="ListParagraph"/>
+        <w:numPr>
+          <w:ilvl w:val="1"/>
+          <w:numId w:val="13"/>
+        </w:numPr>
+      </w:pPr>
+      <w:r>
+        <w:t>‘Clear’ wipes all the split times</w:t>
+      </w:r>
+    </w:p>
+    <w:p>
+      <w:pPr>
+        <w:pStyle w:val="ListParagraph"/>
+        <w:numPr>
+          <w:ilvl w:val="0"/>
+          <w:numId w:val="13"/>
+        </w:numPr>
+      </w:pPr>
+      <w:r>
+        <w:t>Pop</w:t>
+      </w:r>
+      <w:r>
+        <w:t>ulate tab three with a timer</w:t>
+      </w:r>
+    </w:p>
+    <w:p>
+      <w:pPr>
+        <w:pStyle w:val="ListParagraph"/>
+        <w:numPr>
+          <w:ilvl w:val="1"/>
+          <w:numId w:val="13"/>
+        </w:numPr>
+      </w:pPr>
+      <w:r>
+        <w:t>Set a time in seconds, minutes or hours</w:t>
+      </w:r>
+    </w:p>
+    <w:p>
+      <w:pPr>
+        <w:pStyle w:val="ListParagraph"/>
+        <w:numPr>
+          <w:ilvl w:val="1"/>
+          <w:numId w:val="13"/>
+        </w:numPr>
+      </w:pPr>
+      <w:r>
+        <w:t>Press ‘Start’ to activate the timer</w:t>
+      </w:r>
+    </w:p>
+    <w:p>
+      <w:pPr>
+        <w:pStyle w:val="ListParagraph"/>
+        <w:numPr>
+          <w:ilvl w:val="1"/>
+          <w:numId w:val="13"/>
+        </w:numPr>
+      </w:pPr>
+      <w:r>
+        <w:t>The counter counts down to 0 from the time given</w:t>
+      </w:r>
+    </w:p>
+    <w:p>
+      <w:pPr>
+        <w:pStyle w:val="ListParagraph"/>
+        <w:numPr>
+          <w:ilvl w:val="1"/>
+          <w:numId w:val="13"/>
+        </w:numPr>
+      </w:pPr>
+      <w:r>
+        <w:t>When it reaches 0 an alarm sounds / vibration is enabled.</w:t>
+      </w:r>
+    </w:p>
+    <w:p>
+      <w:pPr>
+        <w:pStyle w:val="Heading1"/>
+      </w:pPr>
+      <w:r>
+        <w:lastRenderedPageBreak/>
+        <w:t>Constraints</w:t>
+      </w:r>
+    </w:p>
+    <w:p>
+      <w:r>
+        <w:t xml:space="preserve">The </w:t>
+      </w:r>
+      <w:r>
+        <w:t>constraints for the project are:</w:t>
+      </w:r>
+    </w:p>
+    <w:p>
+      <w:pPr>
+        <w:pStyle w:val="ListParagraph"/>
+        <w:numPr>
+          <w:ilvl w:val="0"/>
+          <w:numId w:val="14"/>
+        </w:numPr>
+      </w:pPr>
+      <w:r>
+        <w:t>Developed in Android Studio</w:t>
+      </w:r>
+    </w:p>
+    <w:p>
+      <w:pPr>
+        <w:pStyle w:val="ListParagraph"/>
+        <w:numPr>
+          <w:ilvl w:val="0"/>
+          <w:numId w:val="14"/>
+        </w:numPr>
+      </w:pPr>
+      <w:r>
+        <w:t>Compatible with Android devices running KitKat and above</w:t>
+      </w:r>
+    </w:p>
+    <w:p>
+      <w:pPr>
+        <w:pStyle w:val="ListParagraph"/>
+        <w:numPr>
+          <w:ilvl w:val="0"/>
+          <w:numId w:val="14"/>
+        </w:numPr>
+      </w:pPr>
+      <w:r>
+        <w:t>Compliant with UK and EU laws</w:t>
+      </w:r>
+    </w:p>
+    <w:p>
+      <w:pPr>
+        <w:pStyle w:val="ListParagraph"/>
+        <w:numPr>
+          <w:ilvl w:val="0"/>
+          <w:numId w:val="14"/>
+        </w:numPr>
+      </w:pPr>
+      <w:r>
+        <w:t>Google</w:t>
+      </w:r>
+      <w:r>
+        <w:t xml:space="preserve"> Play store compliant</w:t>
+      </w:r>
+      <w:bookmarkStart w:id="0" w:name="_GoBack"/>
+      <w:bookmarkEnd w:id="0"/>
+    </w:p>
+    <w:p>
+      <w:pPr>
+        <w:pStyle w:val="Heading1"/>
+      </w:pPr>
+      <w:r>
+        <w:t>Budget</w:t>
+      </w:r>
+    </w:p>
+    <w:p>
+      <w:r>
+        <w:t>There is no budget for this project. The app should be created in spare time and around other co</w:t>
+      </w:r>
+      <w:r>
+        <w:t>mmitments.</w:t>
+      </w:r>
+    </w:p>
+    <w:tbl>
+      <w:tblPr>
+        <w:tblStyle w:val="TableGrid"/>
+        <w:tblW w:w="0" w:type="auto"/>
+        <w:tblLook w:val="04A0" w:firstRow="1" w:lastRow="0" w:firstColumn="1" w:lastColumn="0" w:noHBand="0" w:noVBand="1"/>
+      </w:tblPr>
+      <w:tblGrid>
+        <w:gridCol w:w="2857"/>
+        <w:gridCol w:w="2858"/>
+        <w:gridCol w:w="2858"/>
+      </w:tblGrid>
+      <w:tr>
+        <w:tc>
+          <w:tcPr>
+            <w:tcW w:w="2857" w:type="dxa"/>
+          </w:tcPr>
+          <w:p>
+            <w:r>
+              <w:t>Resource</w:t>
+            </w:r>
+          </w:p>
+        </w:tc>
+        <w:tc>
+          <w:tcPr>
+            <w:tcW w:w="2858" w:type="dxa"/>
+          </w:tcPr>
+          <w:p>
+            <w:r>
+              <w:t>Amount</w:t>
+            </w:r>
+          </w:p>
+        </w:tc>
+        <w:tc>
+          <w:tcPr>
+            <w:tcW w:w="2858" w:type="dxa"/>
+          </w:tcPr>
+          <w:p>
+            <w:r>
+              <w:t>Details</w:t>
+            </w:r>
+          </w:p>
+        </w:tc>
+      </w:tr>
+      <w:tr>
+        <w:tc>
+          <w:tcPr>
+            <w:tcW w:w="2857" w:type="dxa"/>
+          </w:tcPr>
+          <w:p>
+            <w:proofErr w:type="spellStart"/>
+            <w:r>
+              <w:t>Ubitronics</w:t>
+            </w:r>
+            <w:proofErr w:type="spellEnd"/>
+          </w:p>
+        </w:tc>
+        <w:tc>
+          <w:tcPr>
+            <w:tcW w:w="2858" w:type="dxa"/>
+          </w:tcPr>
+          <w:p>
+            <w:r>
+              <w:t>£0.00</w:t>
+            </w:r>
+          </w:p>
+        </w:tc>
+        <w:tc>
+          <w:tcPr>
+            <w:tcW w:w="2858" w:type="dxa"/>
+          </w:tcPr>
+          <w:p>
+            <w:proofErr w:type="spellStart"/>
+            <w:r>
+              <w:t>Ubitronics</w:t>
+            </w:r>
+            <w:proofErr w:type="spellEnd"/>
+            <w:r>
+              <w:t xml:space="preserve"> are not funding this project.</w:t>
+            </w:r>
+          </w:p>
+        </w:tc>
+      </w:tr>
+      <w:tr>
+        <w:tc>
+          <w:tcPr>
+            <w:tcW w:w="2857" w:type="dxa"/>
+          </w:tcPr>
+          <w:p>
+            <w:r>
+              <w:t>Vendor (client)</w:t>
+            </w:r>
+          </w:p>
+        </w:tc>
+        <w:tc>
+          <w:tcPr>
+            <w:tcW w:w="2858" w:type="dxa"/>
+          </w:tcPr>
+          <w:p>
+            <w:r>
+              <w:t>£0.00</w:t>
+            </w:r>
+          </w:p>
+        </w:tc>
+        <w:tc>
+          <w:tcPr>
+            <w:tcW w:w="2858" w:type="dxa"/>
+          </w:tcPr>
+          <w:p>
+            <w:r>
+              <w:t>As I am the client, there is no additional funding for this project.</w:t>
+            </w:r>
+          </w:p>
+        </w:tc>
+      </w:tr>
+      <w:tr>
+        <w:tc>
+          <w:tcPr>
+            <w:tcW w:w="2857" w:type="dxa"/>
+          </w:tcPr>
+          <w:p>
+            <w:r>
+              <w:t>Personal</w:t>
+            </w:r>
+          </w:p>
+        </w:tc>
+        <w:tc>
+          <w:tcPr>
+            <w:tcW w:w="2858" w:type="dxa"/>
+          </w:tcPr>
+          <w:p>
+            <w:r>
+              <w:t>£0.00</w:t>
+            </w:r>
+          </w:p>
+        </w:tc>
+        <w:tc>
+          <w:tcPr>
+            <w:tcW w:w="2858" w:type="dxa"/>
+          </w:tcPr>
+          <w:p>
+            <w:r>
+              <w:t>I am putting time into the project but not expecting a monetary return or funding the project financially.</w:t>
+            </w:r>
+          </w:p>
+        </w:tc>
+      </w:tr>
+      <w:tr>
+        <w:tc>
+          <w:tcPr>
+            <w:tcW w:w="2857" w:type="dxa"/>
+          </w:tcPr>
+          <w:p>
+            <w:r>
+              <w:t>Other</w:t>
+            </w:r>
+          </w:p>
+        </w:tc>
+        <w:tc>
+          <w:tcPr>
+            <w:tcW w:w="2858" w:type="dxa"/>
+          </w:tcPr>
+          <w:p>
+            <w:r>
+              <w:t>£0.00</w:t>
+            </w:r>
+          </w:p>
+        </w:tc>
+        <w:tc>
+          <w:tcPr>
+            <w:tcW w:w="2858" w:type="dxa"/>
+          </w:tcPr>
+          <w:p>
+            <w:r>
+              <w:t>There are no other sources of funding for this project.</w:t>
+            </w:r>
+          </w:p>
+        </w:tc>
+      </w:tr>
+    </w:tbl>
+    <w:p/>
     <w:sectPr>
       <w:headerReference w:type="default" r:id="rId8"/>
       <w:footerReference w:type="even" r:id="rId9"/>
@@ -320,7 +745,7 @@
 </file>
 
 <file path=word/endnotes.xml><?xml version="1.0" encoding="utf-8"?>
-<w:endnotes xmlns:wpc="http://schemas.microsoft.com/office/word/2010/wordprocessingCanvas" xmlns:cx="http://schemas.microsoft.com/office/drawing/2014/chartex" xmlns:cx1="http://schemas.microsoft.com/office/drawing/2015/9/8/chartex" xmlns:cx2="http://schemas.microsoft.com/office/drawing/2015/10/21/chartex" xmlns:cx3="http://schemas.microsoft.com/office/drawing/2016/5/9/chartex" xmlns:cx4="http://schemas.microsoft.com/office/drawing/2016/5/10/chartex" xmlns:cx5="http://schemas.microsoft.com/office/drawing/2016/5/11/chartex" xmlns:cx6="http://schemas.microsoft.com/office/drawing/2016/5/12/chartex" xmlns:cx7="http://schemas.microsoft.com/office/drawing/2016/5/13/chartex" xmlns:cx8="http://schemas.microsoft.com/office/drawing/2016/5/14/chartex" xmlns:mc="http://schemas.openxmlformats.org/markup-compatibility/2006" xmlns:aink="http://schemas.microsoft.com/office/drawing/2016/ink" xmlns:am3d="http://schemas.microsoft.com/office/drawing/2017/model3d" xmlns:o="urn:schemas-microsoft-com:office:office" xmlns:r="http://schemas.openxmlformats.org/officeDocument/2006/relationships" xmlns:m="http://schemas.openxmlformats.org/officeDocument/2006/math" xmlns:v="urn:schemas-microsoft-com:vml" xmlns:wp14="http://schemas.microsoft.com/office/word/2010/wordprocessingDrawing" xmlns:wp="http://schemas.openxmlformats.org/drawingml/2006/wordprocessingDrawing" xmlns:w10="urn:schemas-microsoft-com:office:word" xmlns:w="http://schemas.openxmlformats.org/wordprocessingml/2006/main" xmlns:w14="http://schemas.microsoft.com/office/word/2010/wordml" xmlns:w15="http://schemas.microsoft.com/office/word/2012/wordml" xmlns:w16cid="http://schemas.microsoft.com/office/word/2016/wordml/cid" xmlns:w16se="http://schemas.microsoft.com/office/word/2015/wordml/symex" xmlns:wpg="http://schemas.microsoft.com/office/word/2010/wordprocessingGroup" xmlns:wpi="http://schemas.microsoft.com/office/word/2010/wordprocessingInk" xmlns:wne="http://schemas.microsoft.com/office/word/2006/wordml" xmlns:wps="http://schemas.microsoft.com/office/word/2010/wordprocessingShape" mc:Ignorable="w14 w15 w16se w16cid wp14">
+<w:endnotes xmlns:wpc="http://schemas.microsoft.com/office/word/2010/wordprocessingCanvas" xmlns:cx="http://schemas.microsoft.com/office/drawing/2014/chartex" xmlns:cx1="http://schemas.microsoft.com/office/drawing/2015/9/8/chartex" xmlns:mc="http://schemas.openxmlformats.org/markup-compatibility/2006" xmlns:o="urn:schemas-microsoft-com:office:office" xmlns:r="http://schemas.openxmlformats.org/officeDocument/2006/relationships" xmlns:m="http://schemas.openxmlformats.org/officeDocument/2006/math" xmlns:v="urn:schemas-microsoft-com:vml" xmlns:wp14="http://schemas.microsoft.com/office/word/2010/wordprocessingDrawing" xmlns:wp="http://schemas.openxmlformats.org/drawingml/2006/wordprocessingDrawing" xmlns:w10="urn:schemas-microsoft-com:office:word" xmlns:w="http://schemas.openxmlformats.org/wordprocessingml/2006/main" xmlns:w14="http://schemas.microsoft.com/office/word/2010/wordml" xmlns:w15="http://schemas.microsoft.com/office/word/2012/wordml" xmlns:w16se="http://schemas.microsoft.com/office/word/2015/wordml/symex" xmlns:wpg="http://schemas.microsoft.com/office/word/2010/wordprocessingGroup" xmlns:wpi="http://schemas.microsoft.com/office/word/2010/wordprocessingInk" xmlns:wne="http://schemas.microsoft.com/office/word/2006/wordml" xmlns:wps="http://schemas.microsoft.com/office/word/2010/wordprocessingShape" mc:Ignorable="w14 w15 w16se wp14">
   <w:endnote w:type="separator" w:id="-1">
     <w:p>
       <w:pPr>
@@ -345,7 +770,7 @@
 </file>
 
 <file path=word/footer1.xml><?xml version="1.0" encoding="utf-8"?>
-<w:ftr xmlns:wpc="http://schemas.microsoft.com/office/word/2010/wordprocessingCanvas" xmlns:cx="http://schemas.microsoft.com/office/drawing/2014/chartex" xmlns:cx1="http://schemas.microsoft.com/office/drawing/2015/9/8/chartex" xmlns:cx2="http://schemas.microsoft.com/office/drawing/2015/10/21/chartex" xmlns:cx3="http://schemas.microsoft.com/office/drawing/2016/5/9/chartex" xmlns:cx4="http://schemas.microsoft.com/office/drawing/2016/5/10/chartex" xmlns:cx5="http://schemas.microsoft.com/office/drawing/2016/5/11/chartex" xmlns:cx6="http://schemas.microsoft.com/office/drawing/2016/5/12/chartex" xmlns:cx7="http://schemas.microsoft.com/office/drawing/2016/5/13/chartex" xmlns:cx8="http://schemas.microsoft.com/office/drawing/2016/5/14/chartex" xmlns:mc="http://schemas.openxmlformats.org/markup-compatibility/2006" xmlns:aink="http://schemas.microsoft.com/office/drawing/2016/ink" xmlns:am3d="http://schemas.microsoft.com/office/drawing/2017/model3d" xmlns:o="urn:schemas-microsoft-com:office:office" xmlns:r="http://schemas.openxmlformats.org/officeDocument/2006/relationships" xmlns:m="http://schemas.openxmlformats.org/officeDocument/2006/math" xmlns:v="urn:schemas-microsoft-com:vml" xmlns:wp14="http://schemas.microsoft.com/office/word/2010/wordprocessingDrawing" xmlns:wp="http://schemas.openxmlformats.org/drawingml/2006/wordprocessingDrawing" xmlns:w10="urn:schemas-microsoft-com:office:word" xmlns:w="http://schemas.openxmlformats.org/wordprocessingml/2006/main" xmlns:w14="http://schemas.microsoft.com/office/word/2010/wordml" xmlns:w15="http://schemas.microsoft.com/office/word/2012/wordml" xmlns:w16cid="http://schemas.microsoft.com/office/word/2016/wordml/cid" xmlns:w16se="http://schemas.microsoft.com/office/word/2015/wordml/symex" xmlns:wpg="http://schemas.microsoft.com/office/word/2010/wordprocessingGroup" xmlns:wpi="http://schemas.microsoft.com/office/word/2010/wordprocessingInk" xmlns:wne="http://schemas.microsoft.com/office/word/2006/wordml" xmlns:wps="http://schemas.microsoft.com/office/word/2010/wordprocessingShape" mc:Ignorable="w14 w15 w16se w16cid wp14">
+<w:ftr xmlns:wpc="http://schemas.microsoft.com/office/word/2010/wordprocessingCanvas" xmlns:cx="http://schemas.microsoft.com/office/drawing/2014/chartex" xmlns:cx1="http://schemas.microsoft.com/office/drawing/2015/9/8/chartex" xmlns:mc="http://schemas.openxmlformats.org/markup-compatibility/2006" xmlns:o="urn:schemas-microsoft-com:office:office" xmlns:r="http://schemas.openxmlformats.org/officeDocument/2006/relationships" xmlns:m="http://schemas.openxmlformats.org/officeDocument/2006/math" xmlns:v="urn:schemas-microsoft-com:vml" xmlns:wp14="http://schemas.microsoft.com/office/word/2010/wordprocessingDrawing" xmlns:wp="http://schemas.openxmlformats.org/drawingml/2006/wordprocessingDrawing" xmlns:w10="urn:schemas-microsoft-com:office:word" xmlns:w="http://schemas.openxmlformats.org/wordprocessingml/2006/main" xmlns:w14="http://schemas.microsoft.com/office/word/2010/wordml" xmlns:w15="http://schemas.microsoft.com/office/word/2012/wordml" xmlns:w16se="http://schemas.microsoft.com/office/word/2015/wordml/symex" xmlns:wpg="http://schemas.microsoft.com/office/word/2010/wordprocessingGroup" xmlns:wpi="http://schemas.microsoft.com/office/word/2010/wordprocessingInk" xmlns:wne="http://schemas.microsoft.com/office/word/2006/wordml" xmlns:wps="http://schemas.microsoft.com/office/word/2010/wordprocessingShape" mc:Ignorable="w14 w15 w16se wp14">
   <w:sdt>
     <w:sdtPr>
       <w:rPr>
@@ -357,6 +782,11 @@
         <w:docPartUnique/>
       </w:docPartObj>
     </w:sdtPr>
+    <w:sdtEndPr>
+      <w:rPr>
+        <w:rStyle w:val="PageNumber"/>
+      </w:rPr>
+    </w:sdtEndPr>
     <w:sdtContent>
       <w:p>
         <w:pPr>
@@ -398,6 +828,11 @@
         <w:docPartUnique/>
       </w:docPartObj>
     </w:sdtPr>
+    <w:sdtEndPr>
+      <w:rPr>
+        <w:rStyle w:val="PageNumber"/>
+      </w:rPr>
+    </w:sdtEndPr>
     <w:sdtContent>
       <w:p>
         <w:pPr>
@@ -439,6 +874,11 @@
         <w:docPartUnique/>
       </w:docPartObj>
     </w:sdtPr>
+    <w:sdtEndPr>
+      <w:rPr>
+        <w:rStyle w:val="PageNumber"/>
+      </w:rPr>
+    </w:sdtEndPr>
     <w:sdtContent>
       <w:p>
         <w:pPr>
@@ -479,7 +919,7 @@
 </file>
 
 <file path=word/footer2.xml><?xml version="1.0" encoding="utf-8"?>
-<w:ftr xmlns:wpc="http://schemas.microsoft.com/office/word/2010/wordprocessingCanvas" xmlns:cx="http://schemas.microsoft.com/office/drawing/2014/chartex" xmlns:cx1="http://schemas.microsoft.com/office/drawing/2015/9/8/chartex" xmlns:cx2="http://schemas.microsoft.com/office/drawing/2015/10/21/chartex" xmlns:cx3="http://schemas.microsoft.com/office/drawing/2016/5/9/chartex" xmlns:cx4="http://schemas.microsoft.com/office/drawing/2016/5/10/chartex" xmlns:cx5="http://schemas.microsoft.com/office/drawing/2016/5/11/chartex" xmlns:cx6="http://schemas.microsoft.com/office/drawing/2016/5/12/chartex" xmlns:cx7="http://schemas.microsoft.com/office/drawing/2016/5/13/chartex" xmlns:cx8="http://schemas.microsoft.com/office/drawing/2016/5/14/chartex" xmlns:mc="http://schemas.openxmlformats.org/markup-compatibility/2006" xmlns:aink="http://schemas.microsoft.com/office/drawing/2016/ink" xmlns:am3d="http://schemas.microsoft.com/office/drawing/2017/model3d" xmlns:o="urn:schemas-microsoft-com:office:office" xmlns:r="http://schemas.openxmlformats.org/officeDocument/2006/relationships" xmlns:m="http://schemas.openxmlformats.org/officeDocument/2006/math" xmlns:v="urn:schemas-microsoft-com:vml" xmlns:wp14="http://schemas.microsoft.com/office/word/2010/wordprocessingDrawing" xmlns:wp="http://schemas.openxmlformats.org/drawingml/2006/wordprocessingDrawing" xmlns:w10="urn:schemas-microsoft-com:office:word" xmlns:w="http://schemas.openxmlformats.org/wordprocessingml/2006/main" xmlns:w14="http://schemas.microsoft.com/office/word/2010/wordml" xmlns:w15="http://schemas.microsoft.com/office/word/2012/wordml" xmlns:w16cid="http://schemas.microsoft.com/office/word/2016/wordml/cid" xmlns:w16se="http://schemas.microsoft.com/office/word/2015/wordml/symex" xmlns:wpg="http://schemas.microsoft.com/office/word/2010/wordprocessingGroup" xmlns:wpi="http://schemas.microsoft.com/office/word/2010/wordprocessingInk" xmlns:wne="http://schemas.microsoft.com/office/word/2006/wordml" xmlns:wps="http://schemas.microsoft.com/office/word/2010/wordprocessingShape" mc:Ignorable="w14 w15 w16se w16cid wp14">
+<w:ftr xmlns:wpc="http://schemas.microsoft.com/office/word/2010/wordprocessingCanvas" xmlns:cx="http://schemas.microsoft.com/office/drawing/2014/chartex" xmlns:cx1="http://schemas.microsoft.com/office/drawing/2015/9/8/chartex" xmlns:mc="http://schemas.openxmlformats.org/markup-compatibility/2006" xmlns:o="urn:schemas-microsoft-com:office:office" xmlns:r="http://schemas.openxmlformats.org/officeDocument/2006/relationships" xmlns:m="http://schemas.openxmlformats.org/officeDocument/2006/math" xmlns:v="urn:schemas-microsoft-com:vml" xmlns:wp14="http://schemas.microsoft.com/office/word/2010/wordprocessingDrawing" xmlns:wp="http://schemas.openxmlformats.org/drawingml/2006/wordprocessingDrawing" xmlns:w10="urn:schemas-microsoft-com:office:word" xmlns:w="http://schemas.openxmlformats.org/wordprocessingml/2006/main" xmlns:w14="http://schemas.microsoft.com/office/word/2010/wordml" xmlns:w15="http://schemas.microsoft.com/office/word/2012/wordml" xmlns:w16se="http://schemas.microsoft.com/office/word/2015/wordml/symex" xmlns:wpg="http://schemas.microsoft.com/office/word/2010/wordprocessingGroup" xmlns:wpi="http://schemas.microsoft.com/office/word/2010/wordprocessingInk" xmlns:wne="http://schemas.microsoft.com/office/word/2006/wordml" xmlns:wps="http://schemas.microsoft.com/office/word/2010/wordprocessingShape" mc:Ignorable="w14 w15 w16se wp14">
   <w:sdt>
     <w:sdtPr>
       <w:rPr>
@@ -494,6 +934,11 @@
         <w:docPartUnique/>
       </w:docPartObj>
     </w:sdtPr>
+    <w:sdtEndPr>
+      <w:rPr>
+        <w:rStyle w:val="PageNumber"/>
+      </w:rPr>
+    </w:sdtEndPr>
     <w:sdtContent>
       <w:p>
         <w:pPr>
@@ -541,7 +986,7 @@
             <w:sz w:val="22"/>
             <w:szCs w:val="22"/>
           </w:rPr>
-          <w:t>1</w:t>
+          <w:t>3</w:t>
         </w:r>
         <w:r>
           <w:rPr>
@@ -570,7 +1015,7 @@
 </file>
 
 <file path=word/footer3.xml><?xml version="1.0" encoding="utf-8"?>
-<w:ftr xmlns:wpc="http://schemas.microsoft.com/office/word/2010/wordprocessingCanvas" xmlns:cx="http://schemas.microsoft.com/office/drawing/2014/chartex" xmlns:cx1="http://schemas.microsoft.com/office/drawing/2015/9/8/chartex" xmlns:cx2="http://schemas.microsoft.com/office/drawing/2015/10/21/chartex" xmlns:cx3="http://schemas.microsoft.com/office/drawing/2016/5/9/chartex" xmlns:cx4="http://schemas.microsoft.com/office/drawing/2016/5/10/chartex" xmlns:cx5="http://schemas.microsoft.com/office/drawing/2016/5/11/chartex" xmlns:cx6="http://schemas.microsoft.com/office/drawing/2016/5/12/chartex" xmlns:cx7="http://schemas.microsoft.com/office/drawing/2016/5/13/chartex" xmlns:cx8="http://schemas.microsoft.com/office/drawing/2016/5/14/chartex" xmlns:mc="http://schemas.openxmlformats.org/markup-compatibility/2006" xmlns:aink="http://schemas.microsoft.com/office/drawing/2016/ink" xmlns:am3d="http://schemas.microsoft.com/office/drawing/2017/model3d" xmlns:o="urn:schemas-microsoft-com:office:office" xmlns:r="http://schemas.openxmlformats.org/officeDocument/2006/relationships" xmlns:m="http://schemas.openxmlformats.org/officeDocument/2006/math" xmlns:v="urn:schemas-microsoft-com:vml" xmlns:wp14="http://schemas.microsoft.com/office/word/2010/wordprocessingDrawing" xmlns:wp="http://schemas.openxmlformats.org/drawingml/2006/wordprocessingDrawing" xmlns:w10="urn:schemas-microsoft-com:office:word" xmlns:w="http://schemas.openxmlformats.org/wordprocessingml/2006/main" xmlns:w14="http://schemas.microsoft.com/office/word/2010/wordml" xmlns:w15="http://schemas.microsoft.com/office/word/2012/wordml" xmlns:w16cid="http://schemas.microsoft.com/office/word/2016/wordml/cid" xmlns:w16se="http://schemas.microsoft.com/office/word/2015/wordml/symex" xmlns:wpg="http://schemas.microsoft.com/office/word/2010/wordprocessingGroup" xmlns:wpi="http://schemas.microsoft.com/office/word/2010/wordprocessingInk" xmlns:wne="http://schemas.microsoft.com/office/word/2006/wordml" xmlns:wps="http://schemas.microsoft.com/office/word/2010/wordprocessingShape" mc:Ignorable="w14 w15 w16se w16cid wp14">
+<w:ftr xmlns:wpc="http://schemas.microsoft.com/office/word/2010/wordprocessingCanvas" xmlns:cx="http://schemas.microsoft.com/office/drawing/2014/chartex" xmlns:cx1="http://schemas.microsoft.com/office/drawing/2015/9/8/chartex" xmlns:mc="http://schemas.openxmlformats.org/markup-compatibility/2006" xmlns:o="urn:schemas-microsoft-com:office:office" xmlns:r="http://schemas.openxmlformats.org/officeDocument/2006/relationships" xmlns:m="http://schemas.openxmlformats.org/officeDocument/2006/math" xmlns:v="urn:schemas-microsoft-com:vml" xmlns:wp14="http://schemas.microsoft.com/office/word/2010/wordprocessingDrawing" xmlns:wp="http://schemas.openxmlformats.org/drawingml/2006/wordprocessingDrawing" xmlns:w10="urn:schemas-microsoft-com:office:word" xmlns:w="http://schemas.openxmlformats.org/wordprocessingml/2006/main" xmlns:w14="http://schemas.microsoft.com/office/word/2010/wordml" xmlns:w15="http://schemas.microsoft.com/office/word/2012/wordml" xmlns:w16se="http://schemas.microsoft.com/office/word/2015/wordml/symex" xmlns:wpg="http://schemas.microsoft.com/office/word/2010/wordprocessingGroup" xmlns:wpi="http://schemas.microsoft.com/office/word/2010/wordprocessingInk" xmlns:wne="http://schemas.microsoft.com/office/word/2006/wordml" xmlns:wps="http://schemas.microsoft.com/office/word/2010/wordprocessingShape" mc:Ignorable="w14 w15 w16se wp14">
   <w:sdt>
     <w:sdtPr>
       <w:rPr>
@@ -582,6 +1027,11 @@
         <w:docPartUnique/>
       </w:docPartObj>
     </w:sdtPr>
+    <w:sdtEndPr>
+      <w:rPr>
+        <w:rStyle w:val="PageNumber"/>
+      </w:rPr>
+    </w:sdtEndPr>
     <w:sdtContent>
       <w:p>
         <w:pPr>
@@ -634,7 +1084,7 @@
 </file>
 
 <file path=word/footnotes.xml><?xml version="1.0" encoding="utf-8"?>
-<w:footnotes xmlns:wpc="http://schemas.microsoft.com/office/word/2010/wordprocessingCanvas" xmlns:cx="http://schemas.microsoft.com/office/drawing/2014/chartex" xmlns:cx1="http://schemas.microsoft.com/office/drawing/2015/9/8/chartex" xmlns:cx2="http://schemas.microsoft.com/office/drawing/2015/10/21/chartex" xmlns:cx3="http://schemas.microsoft.com/office/drawing/2016/5/9/chartex" xmlns:cx4="http://schemas.microsoft.com/office/drawing/2016/5/10/chartex" xmlns:cx5="http://schemas.microsoft.com/office/drawing/2016/5/11/chartex" xmlns:cx6="http://schemas.microsoft.com/office/drawing/2016/5/12/chartex" xmlns:cx7="http://schemas.microsoft.com/office/drawing/2016/5/13/chartex" xmlns:cx8="http://schemas.microsoft.com/office/drawing/2016/5/14/chartex" xmlns:mc="http://schemas.openxmlformats.org/markup-compatibility/2006" xmlns:aink="http://schemas.microsoft.com/office/drawing/2016/ink" xmlns:am3d="http://schemas.microsoft.com/office/drawing/2017/model3d" xmlns:o="urn:schemas-microsoft-com:office:office" xmlns:r="http://schemas.openxmlformats.org/officeDocument/2006/relationships" xmlns:m="http://schemas.openxmlformats.org/officeDocument/2006/math" xmlns:v="urn:schemas-microsoft-com:vml" xmlns:wp14="http://schemas.microsoft.com/office/word/2010/wordprocessingDrawing" xmlns:wp="http://schemas.openxmlformats.org/drawingml/2006/wordprocessingDrawing" xmlns:w10="urn:schemas-microsoft-com:office:word" xmlns:w="http://schemas.openxmlformats.org/wordprocessingml/2006/main" xmlns:w14="http://schemas.microsoft.com/office/word/2010/wordml" xmlns:w15="http://schemas.microsoft.com/office/word/2012/wordml" xmlns:w16cid="http://schemas.microsoft.com/office/word/2016/wordml/cid" xmlns:w16se="http://schemas.microsoft.com/office/word/2015/wordml/symex" xmlns:wpg="http://schemas.microsoft.com/office/word/2010/wordprocessingGroup" xmlns:wpi="http://schemas.microsoft.com/office/word/2010/wordprocessingInk" xmlns:wne="http://schemas.microsoft.com/office/word/2006/wordml" xmlns:wps="http://schemas.microsoft.com/office/word/2010/wordprocessingShape" mc:Ignorable="w14 w15 w16se w16cid wp14">
+<w:footnotes xmlns:wpc="http://schemas.microsoft.com/office/word/2010/wordprocessingCanvas" xmlns:cx="http://schemas.microsoft.com/office/drawing/2014/chartex" xmlns:cx1="http://schemas.microsoft.com/office/drawing/2015/9/8/chartex" xmlns:mc="http://schemas.openxmlformats.org/markup-compatibility/2006" xmlns:o="urn:schemas-microsoft-com:office:office" xmlns:r="http://schemas.openxmlformats.org/officeDocument/2006/relationships" xmlns:m="http://schemas.openxmlformats.org/officeDocument/2006/math" xmlns:v="urn:schemas-microsoft-com:vml" xmlns:wp14="http://schemas.microsoft.com/office/word/2010/wordprocessingDrawing" xmlns:wp="http://schemas.openxmlformats.org/drawingml/2006/wordprocessingDrawing" xmlns:w10="urn:schemas-microsoft-com:office:word" xmlns:w="http://schemas.openxmlformats.org/wordprocessingml/2006/main" xmlns:w14="http://schemas.microsoft.com/office/word/2010/wordml" xmlns:w15="http://schemas.microsoft.com/office/word/2012/wordml" xmlns:w16se="http://schemas.microsoft.com/office/word/2015/wordml/symex" xmlns:wpg="http://schemas.microsoft.com/office/word/2010/wordprocessingGroup" xmlns:wpi="http://schemas.microsoft.com/office/word/2010/wordprocessingInk" xmlns:wne="http://schemas.microsoft.com/office/word/2006/wordml" xmlns:wps="http://schemas.microsoft.com/office/word/2010/wordprocessingShape" mc:Ignorable="w14 w15 w16se wp14">
   <w:footnote w:type="separator" w:id="-1">
     <w:p>
       <w:pPr>
@@ -659,7 +1109,7 @@
 </file>
 
 <file path=word/header1.xml><?xml version="1.0" encoding="utf-8"?>
-<w:hdr xmlns:wpc="http://schemas.microsoft.com/office/word/2010/wordprocessingCanvas" xmlns:cx="http://schemas.microsoft.com/office/drawing/2014/chartex" xmlns:cx1="http://schemas.microsoft.com/office/drawing/2015/9/8/chartex" xmlns:cx2="http://schemas.microsoft.com/office/drawing/2015/10/21/chartex" xmlns:cx3="http://schemas.microsoft.com/office/drawing/2016/5/9/chartex" xmlns:cx4="http://schemas.microsoft.com/office/drawing/2016/5/10/chartex" xmlns:cx5="http://schemas.microsoft.com/office/drawing/2016/5/11/chartex" xmlns:cx6="http://schemas.microsoft.com/office/drawing/2016/5/12/chartex" xmlns:cx7="http://schemas.microsoft.com/office/drawing/2016/5/13/chartex" xmlns:cx8="http://schemas.microsoft.com/office/drawing/2016/5/14/chartex" xmlns:mc="http://schemas.openxmlformats.org/markup-compatibility/2006" xmlns:aink="http://schemas.microsoft.com/office/drawing/2016/ink" xmlns:am3d="http://schemas.microsoft.com/office/drawing/2017/model3d" xmlns:o="urn:schemas-microsoft-com:office:office" xmlns:r="http://schemas.openxmlformats.org/officeDocument/2006/relationships" xmlns:m="http://schemas.openxmlformats.org/officeDocument/2006/math" xmlns:v="urn:schemas-microsoft-com:vml" xmlns:wp14="http://schemas.microsoft.com/office/word/2010/wordprocessingDrawing" xmlns:wp="http://schemas.openxmlformats.org/drawingml/2006/wordprocessingDrawing" xmlns:w10="urn:schemas-microsoft-com:office:word" xmlns:w="http://schemas.openxmlformats.org/wordprocessingml/2006/main" xmlns:w14="http://schemas.microsoft.com/office/word/2010/wordml" xmlns:w15="http://schemas.microsoft.com/office/word/2012/wordml" xmlns:w16cid="http://schemas.microsoft.com/office/word/2016/wordml/cid" xmlns:w16se="http://schemas.microsoft.com/office/word/2015/wordml/symex" xmlns:wpg="http://schemas.microsoft.com/office/word/2010/wordprocessingGroup" xmlns:wpi="http://schemas.microsoft.com/office/word/2010/wordprocessingInk" xmlns:wne="http://schemas.microsoft.com/office/word/2006/wordml" xmlns:wps="http://schemas.microsoft.com/office/word/2010/wordprocessingShape" mc:Ignorable="w14 w15 w16se w16cid wp14">
+<w:hdr xmlns:wpc="http://schemas.microsoft.com/office/word/2010/wordprocessingCanvas" xmlns:cx="http://schemas.microsoft.com/office/drawing/2014/chartex" xmlns:cx1="http://schemas.microsoft.com/office/drawing/2015/9/8/chartex" xmlns:mc="http://schemas.openxmlformats.org/markup-compatibility/2006" xmlns:o="urn:schemas-microsoft-com:office:office" xmlns:r="http://schemas.openxmlformats.org/officeDocument/2006/relationships" xmlns:m="http://schemas.openxmlformats.org/officeDocument/2006/math" xmlns:v="urn:schemas-microsoft-com:vml" xmlns:wp14="http://schemas.microsoft.com/office/word/2010/wordprocessingDrawing" xmlns:wp="http://schemas.openxmlformats.org/drawingml/2006/wordprocessingDrawing" xmlns:w10="urn:schemas-microsoft-com:office:word" xmlns:w="http://schemas.openxmlformats.org/wordprocessingml/2006/main" xmlns:w14="http://schemas.microsoft.com/office/word/2010/wordml" xmlns:w15="http://schemas.microsoft.com/office/word/2012/wordml" xmlns:w16se="http://schemas.microsoft.com/office/word/2015/wordml/symex" xmlns:wpg="http://schemas.microsoft.com/office/word/2010/wordprocessingGroup" xmlns:wpi="http://schemas.microsoft.com/office/word/2010/wordprocessingInk" xmlns:wne="http://schemas.microsoft.com/office/word/2006/wordml" xmlns:wps="http://schemas.microsoft.com/office/word/2010/wordprocessingShape" mc:Ignorable="w14 w15 w16se wp14">
   <w:tbl>
     <w:tblPr>
       <w:tblStyle w:val="TableGrid"/>
@@ -750,7 +1200,7 @@
 </file>
 
 <file path=word/numbering.xml><?xml version="1.0" encoding="utf-8"?>
-<w:numbering xmlns:wpc="http://schemas.microsoft.com/office/word/2010/wordprocessingCanvas" xmlns:cx="http://schemas.microsoft.com/office/drawing/2014/chartex" xmlns:cx1="http://schemas.microsoft.com/office/drawing/2015/9/8/chartex" xmlns:cx2="http://schemas.microsoft.com/office/drawing/2015/10/21/chartex" xmlns:cx3="http://schemas.microsoft.com/office/drawing/2016/5/9/chartex" xmlns:cx4="http://schemas.microsoft.com/office/drawing/2016/5/10/chartex" xmlns:cx5="http://schemas.microsoft.com/office/drawing/2016/5/11/chartex" xmlns:cx6="http://schemas.microsoft.com/office/drawing/2016/5/12/chartex" xmlns:cx7="http://schemas.microsoft.com/office/drawing/2016/5/13/chartex" xmlns:cx8="http://schemas.microsoft.com/office/drawing/2016/5/14/chartex" xmlns:mc="http://schemas.openxmlformats.org/markup-compatibility/2006" xmlns:aink="http://schemas.microsoft.com/office/drawing/2016/ink" xmlns:am3d="http://schemas.microsoft.com/office/drawing/2017/model3d" xmlns:o="urn:schemas-microsoft-com:office:office" xmlns:r="http://schemas.openxmlformats.org/officeDocument/2006/relationships" xmlns:m="http://schemas.openxmlformats.org/officeDocument/2006/math" xmlns:v="urn:schemas-microsoft-com:vml" xmlns:wp14="http://schemas.microsoft.com/office/word/2010/wordprocessingDrawing" xmlns:wp="http://schemas.openxmlformats.org/drawingml/2006/wordprocessingDrawing" xmlns:w10="urn:schemas-microsoft-com:office:word" xmlns:w="http://schemas.openxmlformats.org/wordprocessingml/2006/main" xmlns:w14="http://schemas.microsoft.com/office/word/2010/wordml" xmlns:w15="http://schemas.microsoft.com/office/word/2012/wordml" xmlns:w16cid="http://schemas.microsoft.com/office/word/2016/wordml/cid" xmlns:w16se="http://schemas.microsoft.com/office/word/2015/wordml/symex" xmlns:wpg="http://schemas.microsoft.com/office/word/2010/wordprocessingGroup" xmlns:wpi="http://schemas.microsoft.com/office/word/2010/wordprocessingInk" xmlns:wne="http://schemas.microsoft.com/office/word/2006/wordml" xmlns:wps="http://schemas.microsoft.com/office/word/2010/wordprocessingShape" mc:Ignorable="w14 w15 w16se w16cid wp14">
+<w:numbering xmlns:wpc="http://schemas.microsoft.com/office/word/2010/wordprocessingCanvas" xmlns:cx="http://schemas.microsoft.com/office/drawing/2014/chartex" xmlns:cx1="http://schemas.microsoft.com/office/drawing/2015/9/8/chartex" xmlns:mc="http://schemas.openxmlformats.org/markup-compatibility/2006" xmlns:o="urn:schemas-microsoft-com:office:office" xmlns:r="http://schemas.openxmlformats.org/officeDocument/2006/relationships" xmlns:m="http://schemas.openxmlformats.org/officeDocument/2006/math" xmlns:v="urn:schemas-microsoft-com:vml" xmlns:wp14="http://schemas.microsoft.com/office/word/2010/wordprocessingDrawing" xmlns:wp="http://schemas.openxmlformats.org/drawingml/2006/wordprocessingDrawing" xmlns:w10="urn:schemas-microsoft-com:office:word" xmlns:w="http://schemas.openxmlformats.org/wordprocessingml/2006/main" xmlns:w14="http://schemas.microsoft.com/office/word/2010/wordml" xmlns:w15="http://schemas.microsoft.com/office/word/2012/wordml" xmlns:w16se="http://schemas.microsoft.com/office/word/2015/wordml/symex" xmlns:wpg="http://schemas.microsoft.com/office/word/2010/wordprocessingGroup" xmlns:wpi="http://schemas.microsoft.com/office/word/2010/wordprocessingInk" xmlns:wne="http://schemas.microsoft.com/office/word/2006/wordml" xmlns:wps="http://schemas.microsoft.com/office/word/2010/wordprocessingShape" mc:Ignorable="w14 w15 w16se wp14">
   <w:abstractNum w:abstractNumId="0" w15:restartNumberingAfterBreak="0">
     <w:nsid w:val="FFFFFF7C"/>
     <w:multiLevelType w:val="singleLevel"/>
@@ -952,7 +1402,7 @@
         <w:rFonts w:ascii="Symbol" w:hAnsi="Symbol" w:hint="default"/>
       </w:rPr>
     </w:lvl>
-    <w:lvl w:ilvl="1" w:tplc="04090003" w:tentative="1">
+    <w:lvl w:ilvl="1" w:tplc="04090003">
       <w:start w:val="1"/>
       <w:numFmt w:val="bullet"/>
       <w:lvlText w:val="o"/>
@@ -1263,6 +1713,119 @@
       </w:rPr>
     </w:lvl>
     <w:lvl w:ilvl="8" w:tplc="04090005" w:tentative="1">
+      <w:start w:val="1"/>
+      <w:numFmt w:val="bullet"/>
+      <w:lvlText w:val=""/>
+      <w:lvlJc w:val="left"/>
+      <w:pPr>
+        <w:ind w:left="6480" w:hanging="360"/>
+      </w:pPr>
+      <w:rPr>
+        <w:rFonts w:ascii="Wingdings" w:hAnsi="Wingdings" w:hint="default"/>
+      </w:rPr>
+    </w:lvl>
+  </w:abstractNum>
+  <w:abstractNum w:abstractNumId="13" w15:restartNumberingAfterBreak="0">
+    <w:nsid w:val="497E1CBF"/>
+    <w:multiLevelType w:val="hybridMultilevel"/>
+    <w:tmpl w:val="E72AC950"/>
+    <w:lvl w:ilvl="0" w:tplc="08090001">
+      <w:start w:val="1"/>
+      <w:numFmt w:val="bullet"/>
+      <w:lvlText w:val=""/>
+      <w:lvlJc w:val="left"/>
+      <w:pPr>
+        <w:ind w:left="720" w:hanging="360"/>
+      </w:pPr>
+      <w:rPr>
+        <w:rFonts w:ascii="Symbol" w:hAnsi="Symbol" w:hint="default"/>
+      </w:rPr>
+    </w:lvl>
+    <w:lvl w:ilvl="1" w:tplc="08090003" w:tentative="1">
+      <w:start w:val="1"/>
+      <w:numFmt w:val="bullet"/>
+      <w:lvlText w:val="o"/>
+      <w:lvlJc w:val="left"/>
+      <w:pPr>
+        <w:ind w:left="1440" w:hanging="360"/>
+      </w:pPr>
+      <w:rPr>
+        <w:rFonts w:ascii="Courier New" w:hAnsi="Courier New" w:cs="Courier New" w:hint="default"/>
+      </w:rPr>
+    </w:lvl>
+    <w:lvl w:ilvl="2" w:tplc="08090005" w:tentative="1">
+      <w:start w:val="1"/>
+      <w:numFmt w:val="bullet"/>
+      <w:lvlText w:val=""/>
+      <w:lvlJc w:val="left"/>
+      <w:pPr>
+        <w:ind w:left="2160" w:hanging="360"/>
+      </w:pPr>
+      <w:rPr>
+        <w:rFonts w:ascii="Wingdings" w:hAnsi="Wingdings" w:hint="default"/>
+      </w:rPr>
+    </w:lvl>
+    <w:lvl w:ilvl="3" w:tplc="08090001" w:tentative="1">
+      <w:start w:val="1"/>
+      <w:numFmt w:val="bullet"/>
+      <w:lvlText w:val=""/>
+      <w:lvlJc w:val="left"/>
+      <w:pPr>
+        <w:ind w:left="2880" w:hanging="360"/>
+      </w:pPr>
+      <w:rPr>
+        <w:rFonts w:ascii="Symbol" w:hAnsi="Symbol" w:hint="default"/>
+      </w:rPr>
+    </w:lvl>
+    <w:lvl w:ilvl="4" w:tplc="08090003" w:tentative="1">
+      <w:start w:val="1"/>
+      <w:numFmt w:val="bullet"/>
+      <w:lvlText w:val="o"/>
+      <w:lvlJc w:val="left"/>
+      <w:pPr>
+        <w:ind w:left="3600" w:hanging="360"/>
+      </w:pPr>
+      <w:rPr>
+        <w:rFonts w:ascii="Courier New" w:hAnsi="Courier New" w:cs="Courier New" w:hint="default"/>
+      </w:rPr>
+    </w:lvl>
+    <w:lvl w:ilvl="5" w:tplc="08090005" w:tentative="1">
+      <w:start w:val="1"/>
+      <w:numFmt w:val="bullet"/>
+      <w:lvlText w:val=""/>
+      <w:lvlJc w:val="left"/>
+      <w:pPr>
+        <w:ind w:left="4320" w:hanging="360"/>
+      </w:pPr>
+      <w:rPr>
+        <w:rFonts w:ascii="Wingdings" w:hAnsi="Wingdings" w:hint="default"/>
+      </w:rPr>
+    </w:lvl>
+    <w:lvl w:ilvl="6" w:tplc="08090001" w:tentative="1">
+      <w:start w:val="1"/>
+      <w:numFmt w:val="bullet"/>
+      <w:lvlText w:val=""/>
+      <w:lvlJc w:val="left"/>
+      <w:pPr>
+        <w:ind w:left="5040" w:hanging="360"/>
+      </w:pPr>
+      <w:rPr>
+        <w:rFonts w:ascii="Symbol" w:hAnsi="Symbol" w:hint="default"/>
+      </w:rPr>
+    </w:lvl>
+    <w:lvl w:ilvl="7" w:tplc="08090003" w:tentative="1">
+      <w:start w:val="1"/>
+      <w:numFmt w:val="bullet"/>
+      <w:lvlText w:val="o"/>
+      <w:lvlJc w:val="left"/>
+      <w:pPr>
+        <w:ind w:left="5760" w:hanging="360"/>
+      </w:pPr>
+      <w:rPr>
+        <w:rFonts w:ascii="Courier New" w:hAnsi="Courier New" w:cs="Courier New" w:hint="default"/>
+      </w:rPr>
+    </w:lvl>
+    <w:lvl w:ilvl="8" w:tplc="08090005" w:tentative="1">
       <w:start w:val="1"/>
       <w:numFmt w:val="bullet"/>
       <w:lvlText w:val=""/>
@@ -1314,11 +1877,14 @@
   <w:num w:numId="13">
     <w:abstractNumId w:val="10"/>
   </w:num>
+  <w:num w:numId="14">
+    <w:abstractNumId w:val="13"/>
+  </w:num>
 </w:numbering>
 </file>
 
 <file path=word/styles.xml><?xml version="1.0" encoding="utf-8"?>
-<w:styles xmlns:mc="http://schemas.openxmlformats.org/markup-compatibility/2006" xmlns:r="http://schemas.openxmlformats.org/officeDocument/2006/relationships" xmlns:w="http://schemas.openxmlformats.org/wordprocessingml/2006/main" xmlns:w14="http://schemas.microsoft.com/office/word/2010/wordml" xmlns:w15="http://schemas.microsoft.com/office/word/2012/wordml" xmlns:w16cid="http://schemas.microsoft.com/office/word/2016/wordml/cid" xmlns:w16se="http://schemas.microsoft.com/office/word/2015/wordml/symex" mc:Ignorable="w14 w15 w16se w16cid">
+<w:styles xmlns:mc="http://schemas.openxmlformats.org/markup-compatibility/2006" xmlns:r="http://schemas.openxmlformats.org/officeDocument/2006/relationships" xmlns:w="http://schemas.openxmlformats.org/wordprocessingml/2006/main" xmlns:w14="http://schemas.microsoft.com/office/word/2010/wordml" xmlns:w15="http://schemas.microsoft.com/office/word/2012/wordml" xmlns:w16se="http://schemas.microsoft.com/office/word/2015/wordml/symex" mc:Ignorable="w14 w15 w16se">
   <w:docDefaults>
     <w:rPrDefault>
       <w:rPr>
@@ -1335,7 +1901,7 @@
       </w:pPr>
     </w:pPrDefault>
   </w:docDefaults>
-  <w:latentStyles w:defLockedState="0" w:defUIPriority="99" w:defSemiHidden="0" w:defUnhideWhenUsed="0" w:defQFormat="0" w:count="375">
+  <w:latentStyles w:defLockedState="0" w:defUIPriority="99" w:defSemiHidden="0" w:defUnhideWhenUsed="0" w:defQFormat="0" w:count="371">
     <w:lsdException w:name="Normal" w:uiPriority="0" w:qFormat="1"/>
     <w:lsdException w:name="heading 1" w:uiPriority="9" w:qFormat="1"/>
     <w:lsdException w:name="heading 2" w:semiHidden="1" w:uiPriority="9" w:unhideWhenUsed="1" w:qFormat="1"/>
@@ -1707,10 +2273,6 @@
     <w:lsdException w:name="List Table 5 Dark Accent 6" w:uiPriority="50"/>
     <w:lsdException w:name="List Table 6 Colorful Accent 6" w:uiPriority="51"/>
     <w:lsdException w:name="List Table 7 Colorful Accent 6" w:uiPriority="52"/>
-    <w:lsdException w:name="Mention" w:semiHidden="1" w:unhideWhenUsed="1"/>
-    <w:lsdException w:name="Smart Hyperlink" w:semiHidden="1" w:unhideWhenUsed="1"/>
-    <w:lsdException w:name="Hashtag" w:semiHidden="1" w:unhideWhenUsed="1"/>
-    <w:lsdException w:name="Unresolved Mention" w:semiHidden="1" w:unhideWhenUsed="1"/>
   </w:latentStyles>
   <w:style w:type="paragraph" w:default="1" w:styleId="Normal">
     <w:name w:val="Normal"/>
@@ -1903,6 +2465,7 @@
   <w:style w:type="character" w:default="1" w:styleId="DefaultParagraphFont">
     <w:name w:val="Default Paragraph Font"/>
     <w:uiPriority w:val="1"/>
+    <w:semiHidden/>
     <w:unhideWhenUsed/>
   </w:style>
   <w:style w:type="table" w:default="1" w:styleId="TableNormal">
@@ -2682,7 +3245,7 @@
 </file>
 
 <file path=customXml/itemProps1.xml><?xml version="1.0" encoding="utf-8"?>
-<ds:datastoreItem xmlns:ds="http://schemas.openxmlformats.org/officeDocument/2006/customXml" ds:itemID="{19470223-71F6-A04C-9042-6593CA709CFB}">
+<ds:datastoreItem xmlns:ds="http://schemas.openxmlformats.org/officeDocument/2006/customXml" ds:itemID="{E18285D1-4133-4368-A661-18E849FEFEF0}">
   <ds:schemaRefs>
     <ds:schemaRef ds:uri="http://schemas.openxmlformats.org/officeDocument/2006/bibliography"/>
   </ds:schemaRefs>

</xml_diff>

<commit_message>
Old Stuff found on mac
</commit_message>
<xml_diff>
--- a/Project Files/Project Plan.docx
+++ b/Project Files/Project Plan.docx
@@ -1,6 +1,6 @@
 
 <file path=word/document.xml><?xml version="1.0" encoding="utf-8"?>
-<w:document xmlns:wpc="http://schemas.microsoft.com/office/word/2010/wordprocessingCanvas" xmlns:cx="http://schemas.microsoft.com/office/drawing/2014/chartex" xmlns:cx1="http://schemas.microsoft.com/office/drawing/2015/9/8/chartex" xmlns:cx2="http://schemas.microsoft.com/office/drawing/2015/10/21/chartex" xmlns:cx3="http://schemas.microsoft.com/office/drawing/2016/5/9/chartex" xmlns:cx4="http://schemas.microsoft.com/office/drawing/2016/5/10/chartex" xmlns:cx5="http://schemas.microsoft.com/office/drawing/2016/5/11/chartex" xmlns:cx6="http://schemas.microsoft.com/office/drawing/2016/5/12/chartex" xmlns:cx7="http://schemas.microsoft.com/office/drawing/2016/5/13/chartex" xmlns:cx8="http://schemas.microsoft.com/office/drawing/2016/5/14/chartex" xmlns:mc="http://schemas.openxmlformats.org/markup-compatibility/2006" xmlns:aink="http://schemas.microsoft.com/office/drawing/2016/ink" xmlns:am3d="http://schemas.microsoft.com/office/drawing/2017/model3d" xmlns:o="urn:schemas-microsoft-com:office:office" xmlns:r="http://schemas.openxmlformats.org/officeDocument/2006/relationships" xmlns:m="http://schemas.openxmlformats.org/officeDocument/2006/math" xmlns:v="urn:schemas-microsoft-com:vml" xmlns:wp14="http://schemas.microsoft.com/office/word/2010/wordprocessingDrawing" xmlns:wp="http://schemas.openxmlformats.org/drawingml/2006/wordprocessingDrawing" xmlns:w10="urn:schemas-microsoft-com:office:word" xmlns:w="http://schemas.openxmlformats.org/wordprocessingml/2006/main" xmlns:w14="http://schemas.microsoft.com/office/word/2010/wordml" xmlns:w15="http://schemas.microsoft.com/office/word/2012/wordml" xmlns:w16cid="http://schemas.microsoft.com/office/word/2016/wordml/cid" xmlns:w16se="http://schemas.microsoft.com/office/word/2015/wordml/symex" xmlns:wpg="http://schemas.microsoft.com/office/word/2010/wordprocessingGroup" xmlns:wpi="http://schemas.microsoft.com/office/word/2010/wordprocessingInk" xmlns:wne="http://schemas.microsoft.com/office/word/2006/wordml" xmlns:wps="http://schemas.microsoft.com/office/word/2010/wordprocessingShape" mc:Ignorable="w14 w15 w16se w16cid wp14">
+<w:document xmlns:wpc="http://schemas.microsoft.com/office/word/2010/wordprocessingCanvas" xmlns:cx="http://schemas.microsoft.com/office/drawing/2014/chartex" xmlns:cx1="http://schemas.microsoft.com/office/drawing/2015/9/8/chartex" xmlns:mc="http://schemas.openxmlformats.org/markup-compatibility/2006" xmlns:o="urn:schemas-microsoft-com:office:office" xmlns:r="http://schemas.openxmlformats.org/officeDocument/2006/relationships" xmlns:m="http://schemas.openxmlformats.org/officeDocument/2006/math" xmlns:v="urn:schemas-microsoft-com:vml" xmlns:wp14="http://schemas.microsoft.com/office/word/2010/wordprocessingDrawing" xmlns:wp="http://schemas.openxmlformats.org/drawingml/2006/wordprocessingDrawing" xmlns:w10="urn:schemas-microsoft-com:office:word" xmlns:w="http://schemas.openxmlformats.org/wordprocessingml/2006/main" xmlns:w14="http://schemas.microsoft.com/office/word/2010/wordml" xmlns:w15="http://schemas.microsoft.com/office/word/2012/wordml" xmlns:w16se="http://schemas.microsoft.com/office/word/2015/wordml/symex" xmlns:wpg="http://schemas.microsoft.com/office/word/2010/wordprocessingGroup" xmlns:wpi="http://schemas.microsoft.com/office/word/2010/wordprocessingInk" xmlns:wne="http://schemas.microsoft.com/office/word/2006/wordml" xmlns:wps="http://schemas.microsoft.com/office/word/2010/wordprocessingShape" mc:Ignorable="w14 w15 w16se wp14">
   <w:body>
     <w:p>
       <w:pPr>
@@ -25,11 +25,6 @@
       <w:pPr>
         <w:pStyle w:val="Heading1"/>
       </w:pPr>
-    </w:p>
-    <w:p>
-      <w:pPr>
-        <w:pStyle w:val="Heading1"/>
-      </w:pPr>
       <w:r>
         <w:t>Stakeholders</w:t>
       </w:r>
@@ -38,11 +33,6 @@
       <w:r>
         <w:t>Joseph Cullen (Developer, Ubitronics Director)</w:t>
       </w:r>
-    </w:p>
-    <w:p>
-      <w:pPr>
-        <w:pStyle w:val="Heading1"/>
-      </w:pPr>
     </w:p>
     <w:p>
       <w:pPr>
@@ -135,15 +125,11 @@
         <w:t>Stopwatch</w:t>
       </w:r>
     </w:p>
-    <w:p/>
     <w:p>
       <w:pPr>
         <w:pStyle w:val="Heading1"/>
       </w:pPr>
-      <w:bookmarkStart w:id="0" w:name="_GoBack"/>
-      <w:bookmarkEnd w:id="0"/>
-      <w:r>
-        <w:lastRenderedPageBreak/>
+      <w:r>
         <w:t>Goals</w:t>
       </w:r>
     </w:p>
@@ -185,7 +171,13 @@
         </w:numPr>
       </w:pPr>
       <w:r>
-        <w:t>Achieve all aims stated above</w:t>
+        <w:t xml:space="preserve">Achieve all </w:t>
+      </w:r>
+      <w:r>
+        <w:t>sub-</w:t>
+      </w:r>
+      <w:r>
+        <w:t>aims stated above</w:t>
       </w:r>
     </w:p>
     <w:p>
@@ -197,6 +189,7 @@
         </w:numPr>
       </w:pPr>
       <w:r>
+        <w:lastRenderedPageBreak/>
         <w:t>Improve skills in Android Studio and Java</w:t>
       </w:r>
       <w:r>
@@ -219,18 +212,13 @@
       <w:pPr>
         <w:pStyle w:val="Heading1"/>
       </w:pPr>
-    </w:p>
-    <w:p>
-      <w:pPr>
-        <w:pStyle w:val="Heading1"/>
-      </w:pPr>
       <w:r>
         <w:t>Tasks</w:t>
       </w:r>
     </w:p>
     <w:p>
       <w:r>
-        <w:t>Tasks are not necessarily in order of required completion but will usually be processed in a similar sequential order.</w:t>
+        <w:t>Tasks are not in order of required completion but will usually be processed in a similar sequential order.</w:t>
       </w:r>
     </w:p>
     <w:p>
@@ -285,12 +273,24 @@
       <w:pPr>
         <w:pStyle w:val="ListParagraph"/>
         <w:numPr>
-          <w:ilvl w:val="0"/>
+          <w:ilvl w:val="1"/>
           <w:numId w:val="13"/>
         </w:numPr>
       </w:pPr>
       <w:r>
-        <w:t>Populate tab two with a timer</w:t>
+        <w:t>Analog clock display</w:t>
+      </w:r>
+    </w:p>
+    <w:p>
+      <w:pPr>
+        <w:pStyle w:val="ListParagraph"/>
+        <w:numPr>
+          <w:ilvl w:val="1"/>
+          <w:numId w:val="13"/>
+        </w:numPr>
+      </w:pPr>
+      <w:r>
+        <w:t>Digital clock display</w:t>
       </w:r>
     </w:p>
     <w:p>
@@ -302,9 +302,434 @@
         </w:numPr>
       </w:pPr>
       <w:r>
-        <w:t>Populate tab three with a stopwatch</w:t>
-      </w:r>
-    </w:p>
+        <w:t>Populate tab two with a stopwatch</w:t>
+      </w:r>
+    </w:p>
+    <w:p>
+      <w:pPr>
+        <w:pStyle w:val="ListParagraph"/>
+        <w:numPr>
+          <w:ilvl w:val="1"/>
+          <w:numId w:val="13"/>
+        </w:numPr>
+      </w:pPr>
+      <w:r>
+        <w:t>Starts at 0.00</w:t>
+      </w:r>
+    </w:p>
+    <w:p>
+      <w:pPr>
+        <w:pStyle w:val="ListParagraph"/>
+        <w:numPr>
+          <w:ilvl w:val="1"/>
+          <w:numId w:val="13"/>
+        </w:numPr>
+      </w:pPr>
+      <w:r>
+        <w:t>Counts up when ‘Start’ is pressed</w:t>
+      </w:r>
+    </w:p>
+    <w:p>
+      <w:pPr>
+        <w:pStyle w:val="ListParagraph"/>
+        <w:numPr>
+          <w:ilvl w:val="1"/>
+          <w:numId w:val="13"/>
+        </w:numPr>
+      </w:pPr>
+      <w:r>
+        <w:t>‘Start’ changes to ‘Stop’ when activated</w:t>
+      </w:r>
+    </w:p>
+    <w:p>
+      <w:pPr>
+        <w:pStyle w:val="ListParagraph"/>
+        <w:numPr>
+          <w:ilvl w:val="1"/>
+          <w:numId w:val="13"/>
+        </w:numPr>
+      </w:pPr>
+      <w:r>
+        <w:t>‘Stop’ pauses the counter</w:t>
+      </w:r>
+    </w:p>
+    <w:p>
+      <w:pPr>
+        <w:pStyle w:val="ListParagraph"/>
+        <w:numPr>
+          <w:ilvl w:val="1"/>
+          <w:numId w:val="13"/>
+        </w:numPr>
+      </w:pPr>
+      <w:r>
+        <w:t>‘Split’ records a split time but carries on counting</w:t>
+      </w:r>
+    </w:p>
+    <w:p>
+      <w:pPr>
+        <w:pStyle w:val="ListParagraph"/>
+        <w:numPr>
+          <w:ilvl w:val="1"/>
+          <w:numId w:val="13"/>
+        </w:numPr>
+      </w:pPr>
+      <w:r>
+        <w:t>Splits are shown in a table below the timer</w:t>
+      </w:r>
+    </w:p>
+    <w:p>
+      <w:pPr>
+        <w:pStyle w:val="ListParagraph"/>
+        <w:numPr>
+          <w:ilvl w:val="1"/>
+          <w:numId w:val="13"/>
+        </w:numPr>
+      </w:pPr>
+      <w:r>
+        <w:t>‘Reset’ puts the counter back to 0, Split times are not removed</w:t>
+      </w:r>
+    </w:p>
+    <w:p>
+      <w:pPr>
+        <w:pStyle w:val="ListParagraph"/>
+        <w:numPr>
+          <w:ilvl w:val="1"/>
+          <w:numId w:val="13"/>
+        </w:numPr>
+      </w:pPr>
+      <w:r>
+        <w:t>‘Clear’ wipes all the split times</w:t>
+      </w:r>
+    </w:p>
+    <w:p>
+      <w:pPr>
+        <w:pStyle w:val="ListParagraph"/>
+        <w:numPr>
+          <w:ilvl w:val="0"/>
+          <w:numId w:val="13"/>
+        </w:numPr>
+      </w:pPr>
+      <w:r>
+        <w:t>Pop</w:t>
+      </w:r>
+      <w:r>
+        <w:t>ulate tab three with a timer</w:t>
+      </w:r>
+    </w:p>
+    <w:p>
+      <w:pPr>
+        <w:pStyle w:val="ListParagraph"/>
+        <w:numPr>
+          <w:ilvl w:val="1"/>
+          <w:numId w:val="13"/>
+        </w:numPr>
+      </w:pPr>
+      <w:r>
+        <w:t>Set a time in seconds, minutes or hours</w:t>
+      </w:r>
+    </w:p>
+    <w:p>
+      <w:pPr>
+        <w:pStyle w:val="ListParagraph"/>
+        <w:numPr>
+          <w:ilvl w:val="1"/>
+          <w:numId w:val="13"/>
+        </w:numPr>
+      </w:pPr>
+      <w:r>
+        <w:t>Press ‘Start’ to activate the timer</w:t>
+      </w:r>
+    </w:p>
+    <w:p>
+      <w:pPr>
+        <w:pStyle w:val="ListParagraph"/>
+        <w:numPr>
+          <w:ilvl w:val="1"/>
+          <w:numId w:val="13"/>
+        </w:numPr>
+      </w:pPr>
+      <w:r>
+        <w:t>The counter counts down to 0 from the time given</w:t>
+      </w:r>
+    </w:p>
+    <w:p>
+      <w:pPr>
+        <w:pStyle w:val="ListParagraph"/>
+        <w:numPr>
+          <w:ilvl w:val="1"/>
+          <w:numId w:val="13"/>
+        </w:numPr>
+      </w:pPr>
+      <w:r>
+        <w:t>When it reaches 0 an alarm sounds / vibration is enabled.</w:t>
+      </w:r>
+    </w:p>
+    <w:p>
+      <w:pPr>
+        <w:pStyle w:val="Heading1"/>
+      </w:pPr>
+      <w:r>
+        <w:lastRenderedPageBreak/>
+        <w:t>Constraints</w:t>
+      </w:r>
+    </w:p>
+    <w:p>
+      <w:r>
+        <w:t xml:space="preserve">The </w:t>
+      </w:r>
+      <w:r>
+        <w:t>constraints for the project are:</w:t>
+      </w:r>
+    </w:p>
+    <w:p>
+      <w:pPr>
+        <w:pStyle w:val="ListParagraph"/>
+        <w:numPr>
+          <w:ilvl w:val="0"/>
+          <w:numId w:val="14"/>
+        </w:numPr>
+      </w:pPr>
+      <w:r>
+        <w:t>Developed in Android Studio</w:t>
+      </w:r>
+    </w:p>
+    <w:p>
+      <w:pPr>
+        <w:pStyle w:val="ListParagraph"/>
+        <w:numPr>
+          <w:ilvl w:val="0"/>
+          <w:numId w:val="14"/>
+        </w:numPr>
+      </w:pPr>
+      <w:r>
+        <w:t>Compatible with Android devices running KitKat and above</w:t>
+      </w:r>
+    </w:p>
+    <w:p>
+      <w:pPr>
+        <w:pStyle w:val="ListParagraph"/>
+        <w:numPr>
+          <w:ilvl w:val="0"/>
+          <w:numId w:val="14"/>
+        </w:numPr>
+      </w:pPr>
+      <w:r>
+        <w:t>Compliant with UK and EU laws</w:t>
+      </w:r>
+    </w:p>
+    <w:p>
+      <w:pPr>
+        <w:pStyle w:val="ListParagraph"/>
+        <w:numPr>
+          <w:ilvl w:val="0"/>
+          <w:numId w:val="14"/>
+        </w:numPr>
+      </w:pPr>
+      <w:r>
+        <w:t>Google</w:t>
+      </w:r>
+      <w:r>
+        <w:t xml:space="preserve"> Play store compliant</w:t>
+      </w:r>
+      <w:bookmarkStart w:id="0" w:name="_GoBack"/>
+      <w:bookmarkEnd w:id="0"/>
+    </w:p>
+    <w:p>
+      <w:pPr>
+        <w:pStyle w:val="Heading1"/>
+      </w:pPr>
+      <w:r>
+        <w:t>Budget</w:t>
+      </w:r>
+    </w:p>
+    <w:p>
+      <w:r>
+        <w:t>There is no budget for this project. The app should be created in spare time and around other co</w:t>
+      </w:r>
+      <w:r>
+        <w:t>mmitments.</w:t>
+      </w:r>
+    </w:p>
+    <w:tbl>
+      <w:tblPr>
+        <w:tblStyle w:val="TableGrid"/>
+        <w:tblW w:w="0" w:type="auto"/>
+        <w:tblLook w:val="04A0" w:firstRow="1" w:lastRow="0" w:firstColumn="1" w:lastColumn="0" w:noHBand="0" w:noVBand="1"/>
+      </w:tblPr>
+      <w:tblGrid>
+        <w:gridCol w:w="2857"/>
+        <w:gridCol w:w="2858"/>
+        <w:gridCol w:w="2858"/>
+      </w:tblGrid>
+      <w:tr>
+        <w:tc>
+          <w:tcPr>
+            <w:tcW w:w="2857" w:type="dxa"/>
+          </w:tcPr>
+          <w:p>
+            <w:r>
+              <w:t>Resource</w:t>
+            </w:r>
+          </w:p>
+        </w:tc>
+        <w:tc>
+          <w:tcPr>
+            <w:tcW w:w="2858" w:type="dxa"/>
+          </w:tcPr>
+          <w:p>
+            <w:r>
+              <w:t>Amount</w:t>
+            </w:r>
+          </w:p>
+        </w:tc>
+        <w:tc>
+          <w:tcPr>
+            <w:tcW w:w="2858" w:type="dxa"/>
+          </w:tcPr>
+          <w:p>
+            <w:r>
+              <w:t>Details</w:t>
+            </w:r>
+          </w:p>
+        </w:tc>
+      </w:tr>
+      <w:tr>
+        <w:tc>
+          <w:tcPr>
+            <w:tcW w:w="2857" w:type="dxa"/>
+          </w:tcPr>
+          <w:p>
+            <w:proofErr w:type="spellStart"/>
+            <w:r>
+              <w:t>Ubitronics</w:t>
+            </w:r>
+            <w:proofErr w:type="spellEnd"/>
+          </w:p>
+        </w:tc>
+        <w:tc>
+          <w:tcPr>
+            <w:tcW w:w="2858" w:type="dxa"/>
+          </w:tcPr>
+          <w:p>
+            <w:r>
+              <w:t>£0.00</w:t>
+            </w:r>
+          </w:p>
+        </w:tc>
+        <w:tc>
+          <w:tcPr>
+            <w:tcW w:w="2858" w:type="dxa"/>
+          </w:tcPr>
+          <w:p>
+            <w:proofErr w:type="spellStart"/>
+            <w:r>
+              <w:t>Ubitronics</w:t>
+            </w:r>
+            <w:proofErr w:type="spellEnd"/>
+            <w:r>
+              <w:t xml:space="preserve"> are not funding this project.</w:t>
+            </w:r>
+          </w:p>
+        </w:tc>
+      </w:tr>
+      <w:tr>
+        <w:tc>
+          <w:tcPr>
+            <w:tcW w:w="2857" w:type="dxa"/>
+          </w:tcPr>
+          <w:p>
+            <w:r>
+              <w:t>Vendor (client)</w:t>
+            </w:r>
+          </w:p>
+        </w:tc>
+        <w:tc>
+          <w:tcPr>
+            <w:tcW w:w="2858" w:type="dxa"/>
+          </w:tcPr>
+          <w:p>
+            <w:r>
+              <w:t>£0.00</w:t>
+            </w:r>
+          </w:p>
+        </w:tc>
+        <w:tc>
+          <w:tcPr>
+            <w:tcW w:w="2858" w:type="dxa"/>
+          </w:tcPr>
+          <w:p>
+            <w:r>
+              <w:t>As I am the client, there is no additional funding for this project.</w:t>
+            </w:r>
+          </w:p>
+        </w:tc>
+      </w:tr>
+      <w:tr>
+        <w:tc>
+          <w:tcPr>
+            <w:tcW w:w="2857" w:type="dxa"/>
+          </w:tcPr>
+          <w:p>
+            <w:r>
+              <w:t>Personal</w:t>
+            </w:r>
+          </w:p>
+        </w:tc>
+        <w:tc>
+          <w:tcPr>
+            <w:tcW w:w="2858" w:type="dxa"/>
+          </w:tcPr>
+          <w:p>
+            <w:r>
+              <w:t>£0.00</w:t>
+            </w:r>
+          </w:p>
+        </w:tc>
+        <w:tc>
+          <w:tcPr>
+            <w:tcW w:w="2858" w:type="dxa"/>
+          </w:tcPr>
+          <w:p>
+            <w:r>
+              <w:t>I am putting time into the project but not expecting a monetary return or funding the project financially.</w:t>
+            </w:r>
+          </w:p>
+        </w:tc>
+      </w:tr>
+      <w:tr>
+        <w:tc>
+          <w:tcPr>
+            <w:tcW w:w="2857" w:type="dxa"/>
+          </w:tcPr>
+          <w:p>
+            <w:r>
+              <w:t>Other</w:t>
+            </w:r>
+          </w:p>
+        </w:tc>
+        <w:tc>
+          <w:tcPr>
+            <w:tcW w:w="2858" w:type="dxa"/>
+          </w:tcPr>
+          <w:p>
+            <w:r>
+              <w:t>£0.00</w:t>
+            </w:r>
+          </w:p>
+        </w:tc>
+        <w:tc>
+          <w:tcPr>
+            <w:tcW w:w="2858" w:type="dxa"/>
+          </w:tcPr>
+          <w:p>
+            <w:r>
+              <w:t>There are no other sources of funding for this project.</w:t>
+            </w:r>
+          </w:p>
+        </w:tc>
+      </w:tr>
+    </w:tbl>
+    <w:p/>
     <w:sectPr>
       <w:headerReference w:type="default" r:id="rId8"/>
       <w:footerReference w:type="even" r:id="rId9"/>
@@ -320,7 +745,7 @@
 </file>
 
 <file path=word/endnotes.xml><?xml version="1.0" encoding="utf-8"?>
-<w:endnotes xmlns:wpc="http://schemas.microsoft.com/office/word/2010/wordprocessingCanvas" xmlns:cx="http://schemas.microsoft.com/office/drawing/2014/chartex" xmlns:cx1="http://schemas.microsoft.com/office/drawing/2015/9/8/chartex" xmlns:cx2="http://schemas.microsoft.com/office/drawing/2015/10/21/chartex" xmlns:cx3="http://schemas.microsoft.com/office/drawing/2016/5/9/chartex" xmlns:cx4="http://schemas.microsoft.com/office/drawing/2016/5/10/chartex" xmlns:cx5="http://schemas.microsoft.com/office/drawing/2016/5/11/chartex" xmlns:cx6="http://schemas.microsoft.com/office/drawing/2016/5/12/chartex" xmlns:cx7="http://schemas.microsoft.com/office/drawing/2016/5/13/chartex" xmlns:cx8="http://schemas.microsoft.com/office/drawing/2016/5/14/chartex" xmlns:mc="http://schemas.openxmlformats.org/markup-compatibility/2006" xmlns:aink="http://schemas.microsoft.com/office/drawing/2016/ink" xmlns:am3d="http://schemas.microsoft.com/office/drawing/2017/model3d" xmlns:o="urn:schemas-microsoft-com:office:office" xmlns:r="http://schemas.openxmlformats.org/officeDocument/2006/relationships" xmlns:m="http://schemas.openxmlformats.org/officeDocument/2006/math" xmlns:v="urn:schemas-microsoft-com:vml" xmlns:wp14="http://schemas.microsoft.com/office/word/2010/wordprocessingDrawing" xmlns:wp="http://schemas.openxmlformats.org/drawingml/2006/wordprocessingDrawing" xmlns:w10="urn:schemas-microsoft-com:office:word" xmlns:w="http://schemas.openxmlformats.org/wordprocessingml/2006/main" xmlns:w14="http://schemas.microsoft.com/office/word/2010/wordml" xmlns:w15="http://schemas.microsoft.com/office/word/2012/wordml" xmlns:w16cid="http://schemas.microsoft.com/office/word/2016/wordml/cid" xmlns:w16se="http://schemas.microsoft.com/office/word/2015/wordml/symex" xmlns:wpg="http://schemas.microsoft.com/office/word/2010/wordprocessingGroup" xmlns:wpi="http://schemas.microsoft.com/office/word/2010/wordprocessingInk" xmlns:wne="http://schemas.microsoft.com/office/word/2006/wordml" xmlns:wps="http://schemas.microsoft.com/office/word/2010/wordprocessingShape" mc:Ignorable="w14 w15 w16se w16cid wp14">
+<w:endnotes xmlns:wpc="http://schemas.microsoft.com/office/word/2010/wordprocessingCanvas" xmlns:cx="http://schemas.microsoft.com/office/drawing/2014/chartex" xmlns:cx1="http://schemas.microsoft.com/office/drawing/2015/9/8/chartex" xmlns:mc="http://schemas.openxmlformats.org/markup-compatibility/2006" xmlns:o="urn:schemas-microsoft-com:office:office" xmlns:r="http://schemas.openxmlformats.org/officeDocument/2006/relationships" xmlns:m="http://schemas.openxmlformats.org/officeDocument/2006/math" xmlns:v="urn:schemas-microsoft-com:vml" xmlns:wp14="http://schemas.microsoft.com/office/word/2010/wordprocessingDrawing" xmlns:wp="http://schemas.openxmlformats.org/drawingml/2006/wordprocessingDrawing" xmlns:w10="urn:schemas-microsoft-com:office:word" xmlns:w="http://schemas.openxmlformats.org/wordprocessingml/2006/main" xmlns:w14="http://schemas.microsoft.com/office/word/2010/wordml" xmlns:w15="http://schemas.microsoft.com/office/word/2012/wordml" xmlns:w16se="http://schemas.microsoft.com/office/word/2015/wordml/symex" xmlns:wpg="http://schemas.microsoft.com/office/word/2010/wordprocessingGroup" xmlns:wpi="http://schemas.microsoft.com/office/word/2010/wordprocessingInk" xmlns:wne="http://schemas.microsoft.com/office/word/2006/wordml" xmlns:wps="http://schemas.microsoft.com/office/word/2010/wordprocessingShape" mc:Ignorable="w14 w15 w16se wp14">
   <w:endnote w:type="separator" w:id="-1">
     <w:p>
       <w:pPr>
@@ -345,7 +770,7 @@
 </file>
 
 <file path=word/footer1.xml><?xml version="1.0" encoding="utf-8"?>
-<w:ftr xmlns:wpc="http://schemas.microsoft.com/office/word/2010/wordprocessingCanvas" xmlns:cx="http://schemas.microsoft.com/office/drawing/2014/chartex" xmlns:cx1="http://schemas.microsoft.com/office/drawing/2015/9/8/chartex" xmlns:cx2="http://schemas.microsoft.com/office/drawing/2015/10/21/chartex" xmlns:cx3="http://schemas.microsoft.com/office/drawing/2016/5/9/chartex" xmlns:cx4="http://schemas.microsoft.com/office/drawing/2016/5/10/chartex" xmlns:cx5="http://schemas.microsoft.com/office/drawing/2016/5/11/chartex" xmlns:cx6="http://schemas.microsoft.com/office/drawing/2016/5/12/chartex" xmlns:cx7="http://schemas.microsoft.com/office/drawing/2016/5/13/chartex" xmlns:cx8="http://schemas.microsoft.com/office/drawing/2016/5/14/chartex" xmlns:mc="http://schemas.openxmlformats.org/markup-compatibility/2006" xmlns:aink="http://schemas.microsoft.com/office/drawing/2016/ink" xmlns:am3d="http://schemas.microsoft.com/office/drawing/2017/model3d" xmlns:o="urn:schemas-microsoft-com:office:office" xmlns:r="http://schemas.openxmlformats.org/officeDocument/2006/relationships" xmlns:m="http://schemas.openxmlformats.org/officeDocument/2006/math" xmlns:v="urn:schemas-microsoft-com:vml" xmlns:wp14="http://schemas.microsoft.com/office/word/2010/wordprocessingDrawing" xmlns:wp="http://schemas.openxmlformats.org/drawingml/2006/wordprocessingDrawing" xmlns:w10="urn:schemas-microsoft-com:office:word" xmlns:w="http://schemas.openxmlformats.org/wordprocessingml/2006/main" xmlns:w14="http://schemas.microsoft.com/office/word/2010/wordml" xmlns:w15="http://schemas.microsoft.com/office/word/2012/wordml" xmlns:w16cid="http://schemas.microsoft.com/office/word/2016/wordml/cid" xmlns:w16se="http://schemas.microsoft.com/office/word/2015/wordml/symex" xmlns:wpg="http://schemas.microsoft.com/office/word/2010/wordprocessingGroup" xmlns:wpi="http://schemas.microsoft.com/office/word/2010/wordprocessingInk" xmlns:wne="http://schemas.microsoft.com/office/word/2006/wordml" xmlns:wps="http://schemas.microsoft.com/office/word/2010/wordprocessingShape" mc:Ignorable="w14 w15 w16se w16cid wp14">
+<w:ftr xmlns:wpc="http://schemas.microsoft.com/office/word/2010/wordprocessingCanvas" xmlns:cx="http://schemas.microsoft.com/office/drawing/2014/chartex" xmlns:cx1="http://schemas.microsoft.com/office/drawing/2015/9/8/chartex" xmlns:mc="http://schemas.openxmlformats.org/markup-compatibility/2006" xmlns:o="urn:schemas-microsoft-com:office:office" xmlns:r="http://schemas.openxmlformats.org/officeDocument/2006/relationships" xmlns:m="http://schemas.openxmlformats.org/officeDocument/2006/math" xmlns:v="urn:schemas-microsoft-com:vml" xmlns:wp14="http://schemas.microsoft.com/office/word/2010/wordprocessingDrawing" xmlns:wp="http://schemas.openxmlformats.org/drawingml/2006/wordprocessingDrawing" xmlns:w10="urn:schemas-microsoft-com:office:word" xmlns:w="http://schemas.openxmlformats.org/wordprocessingml/2006/main" xmlns:w14="http://schemas.microsoft.com/office/word/2010/wordml" xmlns:w15="http://schemas.microsoft.com/office/word/2012/wordml" xmlns:w16se="http://schemas.microsoft.com/office/word/2015/wordml/symex" xmlns:wpg="http://schemas.microsoft.com/office/word/2010/wordprocessingGroup" xmlns:wpi="http://schemas.microsoft.com/office/word/2010/wordprocessingInk" xmlns:wne="http://schemas.microsoft.com/office/word/2006/wordml" xmlns:wps="http://schemas.microsoft.com/office/word/2010/wordprocessingShape" mc:Ignorable="w14 w15 w16se wp14">
   <w:sdt>
     <w:sdtPr>
       <w:rPr>
@@ -357,6 +782,11 @@
         <w:docPartUnique/>
       </w:docPartObj>
     </w:sdtPr>
+    <w:sdtEndPr>
+      <w:rPr>
+        <w:rStyle w:val="PageNumber"/>
+      </w:rPr>
+    </w:sdtEndPr>
     <w:sdtContent>
       <w:p>
         <w:pPr>
@@ -398,6 +828,11 @@
         <w:docPartUnique/>
       </w:docPartObj>
     </w:sdtPr>
+    <w:sdtEndPr>
+      <w:rPr>
+        <w:rStyle w:val="PageNumber"/>
+      </w:rPr>
+    </w:sdtEndPr>
     <w:sdtContent>
       <w:p>
         <w:pPr>
@@ -439,6 +874,11 @@
         <w:docPartUnique/>
       </w:docPartObj>
     </w:sdtPr>
+    <w:sdtEndPr>
+      <w:rPr>
+        <w:rStyle w:val="PageNumber"/>
+      </w:rPr>
+    </w:sdtEndPr>
     <w:sdtContent>
       <w:p>
         <w:pPr>
@@ -479,7 +919,7 @@
 </file>
 
 <file path=word/footer2.xml><?xml version="1.0" encoding="utf-8"?>
-<w:ftr xmlns:wpc="http://schemas.microsoft.com/office/word/2010/wordprocessingCanvas" xmlns:cx="http://schemas.microsoft.com/office/drawing/2014/chartex" xmlns:cx1="http://schemas.microsoft.com/office/drawing/2015/9/8/chartex" xmlns:cx2="http://schemas.microsoft.com/office/drawing/2015/10/21/chartex" xmlns:cx3="http://schemas.microsoft.com/office/drawing/2016/5/9/chartex" xmlns:cx4="http://schemas.microsoft.com/office/drawing/2016/5/10/chartex" xmlns:cx5="http://schemas.microsoft.com/office/drawing/2016/5/11/chartex" xmlns:cx6="http://schemas.microsoft.com/office/drawing/2016/5/12/chartex" xmlns:cx7="http://schemas.microsoft.com/office/drawing/2016/5/13/chartex" xmlns:cx8="http://schemas.microsoft.com/office/drawing/2016/5/14/chartex" xmlns:mc="http://schemas.openxmlformats.org/markup-compatibility/2006" xmlns:aink="http://schemas.microsoft.com/office/drawing/2016/ink" xmlns:am3d="http://schemas.microsoft.com/office/drawing/2017/model3d" xmlns:o="urn:schemas-microsoft-com:office:office" xmlns:r="http://schemas.openxmlformats.org/officeDocument/2006/relationships" xmlns:m="http://schemas.openxmlformats.org/officeDocument/2006/math" xmlns:v="urn:schemas-microsoft-com:vml" xmlns:wp14="http://schemas.microsoft.com/office/word/2010/wordprocessingDrawing" xmlns:wp="http://schemas.openxmlformats.org/drawingml/2006/wordprocessingDrawing" xmlns:w10="urn:schemas-microsoft-com:office:word" xmlns:w="http://schemas.openxmlformats.org/wordprocessingml/2006/main" xmlns:w14="http://schemas.microsoft.com/office/word/2010/wordml" xmlns:w15="http://schemas.microsoft.com/office/word/2012/wordml" xmlns:w16cid="http://schemas.microsoft.com/office/word/2016/wordml/cid" xmlns:w16se="http://schemas.microsoft.com/office/word/2015/wordml/symex" xmlns:wpg="http://schemas.microsoft.com/office/word/2010/wordprocessingGroup" xmlns:wpi="http://schemas.microsoft.com/office/word/2010/wordprocessingInk" xmlns:wne="http://schemas.microsoft.com/office/word/2006/wordml" xmlns:wps="http://schemas.microsoft.com/office/word/2010/wordprocessingShape" mc:Ignorable="w14 w15 w16se w16cid wp14">
+<w:ftr xmlns:wpc="http://schemas.microsoft.com/office/word/2010/wordprocessingCanvas" xmlns:cx="http://schemas.microsoft.com/office/drawing/2014/chartex" xmlns:cx1="http://schemas.microsoft.com/office/drawing/2015/9/8/chartex" xmlns:mc="http://schemas.openxmlformats.org/markup-compatibility/2006" xmlns:o="urn:schemas-microsoft-com:office:office" xmlns:r="http://schemas.openxmlformats.org/officeDocument/2006/relationships" xmlns:m="http://schemas.openxmlformats.org/officeDocument/2006/math" xmlns:v="urn:schemas-microsoft-com:vml" xmlns:wp14="http://schemas.microsoft.com/office/word/2010/wordprocessingDrawing" xmlns:wp="http://schemas.openxmlformats.org/drawingml/2006/wordprocessingDrawing" xmlns:w10="urn:schemas-microsoft-com:office:word" xmlns:w="http://schemas.openxmlformats.org/wordprocessingml/2006/main" xmlns:w14="http://schemas.microsoft.com/office/word/2010/wordml" xmlns:w15="http://schemas.microsoft.com/office/word/2012/wordml" xmlns:w16se="http://schemas.microsoft.com/office/word/2015/wordml/symex" xmlns:wpg="http://schemas.microsoft.com/office/word/2010/wordprocessingGroup" xmlns:wpi="http://schemas.microsoft.com/office/word/2010/wordprocessingInk" xmlns:wne="http://schemas.microsoft.com/office/word/2006/wordml" xmlns:wps="http://schemas.microsoft.com/office/word/2010/wordprocessingShape" mc:Ignorable="w14 w15 w16se wp14">
   <w:sdt>
     <w:sdtPr>
       <w:rPr>
@@ -494,6 +934,11 @@
         <w:docPartUnique/>
       </w:docPartObj>
     </w:sdtPr>
+    <w:sdtEndPr>
+      <w:rPr>
+        <w:rStyle w:val="PageNumber"/>
+      </w:rPr>
+    </w:sdtEndPr>
     <w:sdtContent>
       <w:p>
         <w:pPr>
@@ -541,7 +986,7 @@
             <w:sz w:val="22"/>
             <w:szCs w:val="22"/>
           </w:rPr>
-          <w:t>1</w:t>
+          <w:t>3</w:t>
         </w:r>
         <w:r>
           <w:rPr>
@@ -570,7 +1015,7 @@
 </file>
 
 <file path=word/footer3.xml><?xml version="1.0" encoding="utf-8"?>
-<w:ftr xmlns:wpc="http://schemas.microsoft.com/office/word/2010/wordprocessingCanvas" xmlns:cx="http://schemas.microsoft.com/office/drawing/2014/chartex" xmlns:cx1="http://schemas.microsoft.com/office/drawing/2015/9/8/chartex" xmlns:cx2="http://schemas.microsoft.com/office/drawing/2015/10/21/chartex" xmlns:cx3="http://schemas.microsoft.com/office/drawing/2016/5/9/chartex" xmlns:cx4="http://schemas.microsoft.com/office/drawing/2016/5/10/chartex" xmlns:cx5="http://schemas.microsoft.com/office/drawing/2016/5/11/chartex" xmlns:cx6="http://schemas.microsoft.com/office/drawing/2016/5/12/chartex" xmlns:cx7="http://schemas.microsoft.com/office/drawing/2016/5/13/chartex" xmlns:cx8="http://schemas.microsoft.com/office/drawing/2016/5/14/chartex" xmlns:mc="http://schemas.openxmlformats.org/markup-compatibility/2006" xmlns:aink="http://schemas.microsoft.com/office/drawing/2016/ink" xmlns:am3d="http://schemas.microsoft.com/office/drawing/2017/model3d" xmlns:o="urn:schemas-microsoft-com:office:office" xmlns:r="http://schemas.openxmlformats.org/officeDocument/2006/relationships" xmlns:m="http://schemas.openxmlformats.org/officeDocument/2006/math" xmlns:v="urn:schemas-microsoft-com:vml" xmlns:wp14="http://schemas.microsoft.com/office/word/2010/wordprocessingDrawing" xmlns:wp="http://schemas.openxmlformats.org/drawingml/2006/wordprocessingDrawing" xmlns:w10="urn:schemas-microsoft-com:office:word" xmlns:w="http://schemas.openxmlformats.org/wordprocessingml/2006/main" xmlns:w14="http://schemas.microsoft.com/office/word/2010/wordml" xmlns:w15="http://schemas.microsoft.com/office/word/2012/wordml" xmlns:w16cid="http://schemas.microsoft.com/office/word/2016/wordml/cid" xmlns:w16se="http://schemas.microsoft.com/office/word/2015/wordml/symex" xmlns:wpg="http://schemas.microsoft.com/office/word/2010/wordprocessingGroup" xmlns:wpi="http://schemas.microsoft.com/office/word/2010/wordprocessingInk" xmlns:wne="http://schemas.microsoft.com/office/word/2006/wordml" xmlns:wps="http://schemas.microsoft.com/office/word/2010/wordprocessingShape" mc:Ignorable="w14 w15 w16se w16cid wp14">
+<w:ftr xmlns:wpc="http://schemas.microsoft.com/office/word/2010/wordprocessingCanvas" xmlns:cx="http://schemas.microsoft.com/office/drawing/2014/chartex" xmlns:cx1="http://schemas.microsoft.com/office/drawing/2015/9/8/chartex" xmlns:mc="http://schemas.openxmlformats.org/markup-compatibility/2006" xmlns:o="urn:schemas-microsoft-com:office:office" xmlns:r="http://schemas.openxmlformats.org/officeDocument/2006/relationships" xmlns:m="http://schemas.openxmlformats.org/officeDocument/2006/math" xmlns:v="urn:schemas-microsoft-com:vml" xmlns:wp14="http://schemas.microsoft.com/office/word/2010/wordprocessingDrawing" xmlns:wp="http://schemas.openxmlformats.org/drawingml/2006/wordprocessingDrawing" xmlns:w10="urn:schemas-microsoft-com:office:word" xmlns:w="http://schemas.openxmlformats.org/wordprocessingml/2006/main" xmlns:w14="http://schemas.microsoft.com/office/word/2010/wordml" xmlns:w15="http://schemas.microsoft.com/office/word/2012/wordml" xmlns:w16se="http://schemas.microsoft.com/office/word/2015/wordml/symex" xmlns:wpg="http://schemas.microsoft.com/office/word/2010/wordprocessingGroup" xmlns:wpi="http://schemas.microsoft.com/office/word/2010/wordprocessingInk" xmlns:wne="http://schemas.microsoft.com/office/word/2006/wordml" xmlns:wps="http://schemas.microsoft.com/office/word/2010/wordprocessingShape" mc:Ignorable="w14 w15 w16se wp14">
   <w:sdt>
     <w:sdtPr>
       <w:rPr>
@@ -582,6 +1027,11 @@
         <w:docPartUnique/>
       </w:docPartObj>
     </w:sdtPr>
+    <w:sdtEndPr>
+      <w:rPr>
+        <w:rStyle w:val="PageNumber"/>
+      </w:rPr>
+    </w:sdtEndPr>
     <w:sdtContent>
       <w:p>
         <w:pPr>
@@ -634,7 +1084,7 @@
 </file>
 
 <file path=word/footnotes.xml><?xml version="1.0" encoding="utf-8"?>
-<w:footnotes xmlns:wpc="http://schemas.microsoft.com/office/word/2010/wordprocessingCanvas" xmlns:cx="http://schemas.microsoft.com/office/drawing/2014/chartex" xmlns:cx1="http://schemas.microsoft.com/office/drawing/2015/9/8/chartex" xmlns:cx2="http://schemas.microsoft.com/office/drawing/2015/10/21/chartex" xmlns:cx3="http://schemas.microsoft.com/office/drawing/2016/5/9/chartex" xmlns:cx4="http://schemas.microsoft.com/office/drawing/2016/5/10/chartex" xmlns:cx5="http://schemas.microsoft.com/office/drawing/2016/5/11/chartex" xmlns:cx6="http://schemas.microsoft.com/office/drawing/2016/5/12/chartex" xmlns:cx7="http://schemas.microsoft.com/office/drawing/2016/5/13/chartex" xmlns:cx8="http://schemas.microsoft.com/office/drawing/2016/5/14/chartex" xmlns:mc="http://schemas.openxmlformats.org/markup-compatibility/2006" xmlns:aink="http://schemas.microsoft.com/office/drawing/2016/ink" xmlns:am3d="http://schemas.microsoft.com/office/drawing/2017/model3d" xmlns:o="urn:schemas-microsoft-com:office:office" xmlns:r="http://schemas.openxmlformats.org/officeDocument/2006/relationships" xmlns:m="http://schemas.openxmlformats.org/officeDocument/2006/math" xmlns:v="urn:schemas-microsoft-com:vml" xmlns:wp14="http://schemas.microsoft.com/office/word/2010/wordprocessingDrawing" xmlns:wp="http://schemas.openxmlformats.org/drawingml/2006/wordprocessingDrawing" xmlns:w10="urn:schemas-microsoft-com:office:word" xmlns:w="http://schemas.openxmlformats.org/wordprocessingml/2006/main" xmlns:w14="http://schemas.microsoft.com/office/word/2010/wordml" xmlns:w15="http://schemas.microsoft.com/office/word/2012/wordml" xmlns:w16cid="http://schemas.microsoft.com/office/word/2016/wordml/cid" xmlns:w16se="http://schemas.microsoft.com/office/word/2015/wordml/symex" xmlns:wpg="http://schemas.microsoft.com/office/word/2010/wordprocessingGroup" xmlns:wpi="http://schemas.microsoft.com/office/word/2010/wordprocessingInk" xmlns:wne="http://schemas.microsoft.com/office/word/2006/wordml" xmlns:wps="http://schemas.microsoft.com/office/word/2010/wordprocessingShape" mc:Ignorable="w14 w15 w16se w16cid wp14">
+<w:footnotes xmlns:wpc="http://schemas.microsoft.com/office/word/2010/wordprocessingCanvas" xmlns:cx="http://schemas.microsoft.com/office/drawing/2014/chartex" xmlns:cx1="http://schemas.microsoft.com/office/drawing/2015/9/8/chartex" xmlns:mc="http://schemas.openxmlformats.org/markup-compatibility/2006" xmlns:o="urn:schemas-microsoft-com:office:office" xmlns:r="http://schemas.openxmlformats.org/officeDocument/2006/relationships" xmlns:m="http://schemas.openxmlformats.org/officeDocument/2006/math" xmlns:v="urn:schemas-microsoft-com:vml" xmlns:wp14="http://schemas.microsoft.com/office/word/2010/wordprocessingDrawing" xmlns:wp="http://schemas.openxmlformats.org/drawingml/2006/wordprocessingDrawing" xmlns:w10="urn:schemas-microsoft-com:office:word" xmlns:w="http://schemas.openxmlformats.org/wordprocessingml/2006/main" xmlns:w14="http://schemas.microsoft.com/office/word/2010/wordml" xmlns:w15="http://schemas.microsoft.com/office/word/2012/wordml" xmlns:w16se="http://schemas.microsoft.com/office/word/2015/wordml/symex" xmlns:wpg="http://schemas.microsoft.com/office/word/2010/wordprocessingGroup" xmlns:wpi="http://schemas.microsoft.com/office/word/2010/wordprocessingInk" xmlns:wne="http://schemas.microsoft.com/office/word/2006/wordml" xmlns:wps="http://schemas.microsoft.com/office/word/2010/wordprocessingShape" mc:Ignorable="w14 w15 w16se wp14">
   <w:footnote w:type="separator" w:id="-1">
     <w:p>
       <w:pPr>
@@ -659,7 +1109,7 @@
 </file>
 
 <file path=word/header1.xml><?xml version="1.0" encoding="utf-8"?>
-<w:hdr xmlns:wpc="http://schemas.microsoft.com/office/word/2010/wordprocessingCanvas" xmlns:cx="http://schemas.microsoft.com/office/drawing/2014/chartex" xmlns:cx1="http://schemas.microsoft.com/office/drawing/2015/9/8/chartex" xmlns:cx2="http://schemas.microsoft.com/office/drawing/2015/10/21/chartex" xmlns:cx3="http://schemas.microsoft.com/office/drawing/2016/5/9/chartex" xmlns:cx4="http://schemas.microsoft.com/office/drawing/2016/5/10/chartex" xmlns:cx5="http://schemas.microsoft.com/office/drawing/2016/5/11/chartex" xmlns:cx6="http://schemas.microsoft.com/office/drawing/2016/5/12/chartex" xmlns:cx7="http://schemas.microsoft.com/office/drawing/2016/5/13/chartex" xmlns:cx8="http://schemas.microsoft.com/office/drawing/2016/5/14/chartex" xmlns:mc="http://schemas.openxmlformats.org/markup-compatibility/2006" xmlns:aink="http://schemas.microsoft.com/office/drawing/2016/ink" xmlns:am3d="http://schemas.microsoft.com/office/drawing/2017/model3d" xmlns:o="urn:schemas-microsoft-com:office:office" xmlns:r="http://schemas.openxmlformats.org/officeDocument/2006/relationships" xmlns:m="http://schemas.openxmlformats.org/officeDocument/2006/math" xmlns:v="urn:schemas-microsoft-com:vml" xmlns:wp14="http://schemas.microsoft.com/office/word/2010/wordprocessingDrawing" xmlns:wp="http://schemas.openxmlformats.org/drawingml/2006/wordprocessingDrawing" xmlns:w10="urn:schemas-microsoft-com:office:word" xmlns:w="http://schemas.openxmlformats.org/wordprocessingml/2006/main" xmlns:w14="http://schemas.microsoft.com/office/word/2010/wordml" xmlns:w15="http://schemas.microsoft.com/office/word/2012/wordml" xmlns:w16cid="http://schemas.microsoft.com/office/word/2016/wordml/cid" xmlns:w16se="http://schemas.microsoft.com/office/word/2015/wordml/symex" xmlns:wpg="http://schemas.microsoft.com/office/word/2010/wordprocessingGroup" xmlns:wpi="http://schemas.microsoft.com/office/word/2010/wordprocessingInk" xmlns:wne="http://schemas.microsoft.com/office/word/2006/wordml" xmlns:wps="http://schemas.microsoft.com/office/word/2010/wordprocessingShape" mc:Ignorable="w14 w15 w16se w16cid wp14">
+<w:hdr xmlns:wpc="http://schemas.microsoft.com/office/word/2010/wordprocessingCanvas" xmlns:cx="http://schemas.microsoft.com/office/drawing/2014/chartex" xmlns:cx1="http://schemas.microsoft.com/office/drawing/2015/9/8/chartex" xmlns:mc="http://schemas.openxmlformats.org/markup-compatibility/2006" xmlns:o="urn:schemas-microsoft-com:office:office" xmlns:r="http://schemas.openxmlformats.org/officeDocument/2006/relationships" xmlns:m="http://schemas.openxmlformats.org/officeDocument/2006/math" xmlns:v="urn:schemas-microsoft-com:vml" xmlns:wp14="http://schemas.microsoft.com/office/word/2010/wordprocessingDrawing" xmlns:wp="http://schemas.openxmlformats.org/drawingml/2006/wordprocessingDrawing" xmlns:w10="urn:schemas-microsoft-com:office:word" xmlns:w="http://schemas.openxmlformats.org/wordprocessingml/2006/main" xmlns:w14="http://schemas.microsoft.com/office/word/2010/wordml" xmlns:w15="http://schemas.microsoft.com/office/word/2012/wordml" xmlns:w16se="http://schemas.microsoft.com/office/word/2015/wordml/symex" xmlns:wpg="http://schemas.microsoft.com/office/word/2010/wordprocessingGroup" xmlns:wpi="http://schemas.microsoft.com/office/word/2010/wordprocessingInk" xmlns:wne="http://schemas.microsoft.com/office/word/2006/wordml" xmlns:wps="http://schemas.microsoft.com/office/word/2010/wordprocessingShape" mc:Ignorable="w14 w15 w16se wp14">
   <w:tbl>
     <w:tblPr>
       <w:tblStyle w:val="TableGrid"/>
@@ -750,7 +1200,7 @@
 </file>
 
 <file path=word/numbering.xml><?xml version="1.0" encoding="utf-8"?>
-<w:numbering xmlns:wpc="http://schemas.microsoft.com/office/word/2010/wordprocessingCanvas" xmlns:cx="http://schemas.microsoft.com/office/drawing/2014/chartex" xmlns:cx1="http://schemas.microsoft.com/office/drawing/2015/9/8/chartex" xmlns:cx2="http://schemas.microsoft.com/office/drawing/2015/10/21/chartex" xmlns:cx3="http://schemas.microsoft.com/office/drawing/2016/5/9/chartex" xmlns:cx4="http://schemas.microsoft.com/office/drawing/2016/5/10/chartex" xmlns:cx5="http://schemas.microsoft.com/office/drawing/2016/5/11/chartex" xmlns:cx6="http://schemas.microsoft.com/office/drawing/2016/5/12/chartex" xmlns:cx7="http://schemas.microsoft.com/office/drawing/2016/5/13/chartex" xmlns:cx8="http://schemas.microsoft.com/office/drawing/2016/5/14/chartex" xmlns:mc="http://schemas.openxmlformats.org/markup-compatibility/2006" xmlns:aink="http://schemas.microsoft.com/office/drawing/2016/ink" xmlns:am3d="http://schemas.microsoft.com/office/drawing/2017/model3d" xmlns:o="urn:schemas-microsoft-com:office:office" xmlns:r="http://schemas.openxmlformats.org/officeDocument/2006/relationships" xmlns:m="http://schemas.openxmlformats.org/officeDocument/2006/math" xmlns:v="urn:schemas-microsoft-com:vml" xmlns:wp14="http://schemas.microsoft.com/office/word/2010/wordprocessingDrawing" xmlns:wp="http://schemas.openxmlformats.org/drawingml/2006/wordprocessingDrawing" xmlns:w10="urn:schemas-microsoft-com:office:word" xmlns:w="http://schemas.openxmlformats.org/wordprocessingml/2006/main" xmlns:w14="http://schemas.microsoft.com/office/word/2010/wordml" xmlns:w15="http://schemas.microsoft.com/office/word/2012/wordml" xmlns:w16cid="http://schemas.microsoft.com/office/word/2016/wordml/cid" xmlns:w16se="http://schemas.microsoft.com/office/word/2015/wordml/symex" xmlns:wpg="http://schemas.microsoft.com/office/word/2010/wordprocessingGroup" xmlns:wpi="http://schemas.microsoft.com/office/word/2010/wordprocessingInk" xmlns:wne="http://schemas.microsoft.com/office/word/2006/wordml" xmlns:wps="http://schemas.microsoft.com/office/word/2010/wordprocessingShape" mc:Ignorable="w14 w15 w16se w16cid wp14">
+<w:numbering xmlns:wpc="http://schemas.microsoft.com/office/word/2010/wordprocessingCanvas" xmlns:cx="http://schemas.microsoft.com/office/drawing/2014/chartex" xmlns:cx1="http://schemas.microsoft.com/office/drawing/2015/9/8/chartex" xmlns:mc="http://schemas.openxmlformats.org/markup-compatibility/2006" xmlns:o="urn:schemas-microsoft-com:office:office" xmlns:r="http://schemas.openxmlformats.org/officeDocument/2006/relationships" xmlns:m="http://schemas.openxmlformats.org/officeDocument/2006/math" xmlns:v="urn:schemas-microsoft-com:vml" xmlns:wp14="http://schemas.microsoft.com/office/word/2010/wordprocessingDrawing" xmlns:wp="http://schemas.openxmlformats.org/drawingml/2006/wordprocessingDrawing" xmlns:w10="urn:schemas-microsoft-com:office:word" xmlns:w="http://schemas.openxmlformats.org/wordprocessingml/2006/main" xmlns:w14="http://schemas.microsoft.com/office/word/2010/wordml" xmlns:w15="http://schemas.microsoft.com/office/word/2012/wordml" xmlns:w16se="http://schemas.microsoft.com/office/word/2015/wordml/symex" xmlns:wpg="http://schemas.microsoft.com/office/word/2010/wordprocessingGroup" xmlns:wpi="http://schemas.microsoft.com/office/word/2010/wordprocessingInk" xmlns:wne="http://schemas.microsoft.com/office/word/2006/wordml" xmlns:wps="http://schemas.microsoft.com/office/word/2010/wordprocessingShape" mc:Ignorable="w14 w15 w16se wp14">
   <w:abstractNum w:abstractNumId="0" w15:restartNumberingAfterBreak="0">
     <w:nsid w:val="FFFFFF7C"/>
     <w:multiLevelType w:val="singleLevel"/>
@@ -952,7 +1402,7 @@
         <w:rFonts w:ascii="Symbol" w:hAnsi="Symbol" w:hint="default"/>
       </w:rPr>
     </w:lvl>
-    <w:lvl w:ilvl="1" w:tplc="04090003" w:tentative="1">
+    <w:lvl w:ilvl="1" w:tplc="04090003">
       <w:start w:val="1"/>
       <w:numFmt w:val="bullet"/>
       <w:lvlText w:val="o"/>
@@ -1263,6 +1713,119 @@
       </w:rPr>
     </w:lvl>
     <w:lvl w:ilvl="8" w:tplc="04090005" w:tentative="1">
+      <w:start w:val="1"/>
+      <w:numFmt w:val="bullet"/>
+      <w:lvlText w:val=""/>
+      <w:lvlJc w:val="left"/>
+      <w:pPr>
+        <w:ind w:left="6480" w:hanging="360"/>
+      </w:pPr>
+      <w:rPr>
+        <w:rFonts w:ascii="Wingdings" w:hAnsi="Wingdings" w:hint="default"/>
+      </w:rPr>
+    </w:lvl>
+  </w:abstractNum>
+  <w:abstractNum w:abstractNumId="13" w15:restartNumberingAfterBreak="0">
+    <w:nsid w:val="497E1CBF"/>
+    <w:multiLevelType w:val="hybridMultilevel"/>
+    <w:tmpl w:val="E72AC950"/>
+    <w:lvl w:ilvl="0" w:tplc="08090001">
+      <w:start w:val="1"/>
+      <w:numFmt w:val="bullet"/>
+      <w:lvlText w:val=""/>
+      <w:lvlJc w:val="left"/>
+      <w:pPr>
+        <w:ind w:left="720" w:hanging="360"/>
+      </w:pPr>
+      <w:rPr>
+        <w:rFonts w:ascii="Symbol" w:hAnsi="Symbol" w:hint="default"/>
+      </w:rPr>
+    </w:lvl>
+    <w:lvl w:ilvl="1" w:tplc="08090003" w:tentative="1">
+      <w:start w:val="1"/>
+      <w:numFmt w:val="bullet"/>
+      <w:lvlText w:val="o"/>
+      <w:lvlJc w:val="left"/>
+      <w:pPr>
+        <w:ind w:left="1440" w:hanging="360"/>
+      </w:pPr>
+      <w:rPr>
+        <w:rFonts w:ascii="Courier New" w:hAnsi="Courier New" w:cs="Courier New" w:hint="default"/>
+      </w:rPr>
+    </w:lvl>
+    <w:lvl w:ilvl="2" w:tplc="08090005" w:tentative="1">
+      <w:start w:val="1"/>
+      <w:numFmt w:val="bullet"/>
+      <w:lvlText w:val=""/>
+      <w:lvlJc w:val="left"/>
+      <w:pPr>
+        <w:ind w:left="2160" w:hanging="360"/>
+      </w:pPr>
+      <w:rPr>
+        <w:rFonts w:ascii="Wingdings" w:hAnsi="Wingdings" w:hint="default"/>
+      </w:rPr>
+    </w:lvl>
+    <w:lvl w:ilvl="3" w:tplc="08090001" w:tentative="1">
+      <w:start w:val="1"/>
+      <w:numFmt w:val="bullet"/>
+      <w:lvlText w:val=""/>
+      <w:lvlJc w:val="left"/>
+      <w:pPr>
+        <w:ind w:left="2880" w:hanging="360"/>
+      </w:pPr>
+      <w:rPr>
+        <w:rFonts w:ascii="Symbol" w:hAnsi="Symbol" w:hint="default"/>
+      </w:rPr>
+    </w:lvl>
+    <w:lvl w:ilvl="4" w:tplc="08090003" w:tentative="1">
+      <w:start w:val="1"/>
+      <w:numFmt w:val="bullet"/>
+      <w:lvlText w:val="o"/>
+      <w:lvlJc w:val="left"/>
+      <w:pPr>
+        <w:ind w:left="3600" w:hanging="360"/>
+      </w:pPr>
+      <w:rPr>
+        <w:rFonts w:ascii="Courier New" w:hAnsi="Courier New" w:cs="Courier New" w:hint="default"/>
+      </w:rPr>
+    </w:lvl>
+    <w:lvl w:ilvl="5" w:tplc="08090005" w:tentative="1">
+      <w:start w:val="1"/>
+      <w:numFmt w:val="bullet"/>
+      <w:lvlText w:val=""/>
+      <w:lvlJc w:val="left"/>
+      <w:pPr>
+        <w:ind w:left="4320" w:hanging="360"/>
+      </w:pPr>
+      <w:rPr>
+        <w:rFonts w:ascii="Wingdings" w:hAnsi="Wingdings" w:hint="default"/>
+      </w:rPr>
+    </w:lvl>
+    <w:lvl w:ilvl="6" w:tplc="08090001" w:tentative="1">
+      <w:start w:val="1"/>
+      <w:numFmt w:val="bullet"/>
+      <w:lvlText w:val=""/>
+      <w:lvlJc w:val="left"/>
+      <w:pPr>
+        <w:ind w:left="5040" w:hanging="360"/>
+      </w:pPr>
+      <w:rPr>
+        <w:rFonts w:ascii="Symbol" w:hAnsi="Symbol" w:hint="default"/>
+      </w:rPr>
+    </w:lvl>
+    <w:lvl w:ilvl="7" w:tplc="08090003" w:tentative="1">
+      <w:start w:val="1"/>
+      <w:numFmt w:val="bullet"/>
+      <w:lvlText w:val="o"/>
+      <w:lvlJc w:val="left"/>
+      <w:pPr>
+        <w:ind w:left="5760" w:hanging="360"/>
+      </w:pPr>
+      <w:rPr>
+        <w:rFonts w:ascii="Courier New" w:hAnsi="Courier New" w:cs="Courier New" w:hint="default"/>
+      </w:rPr>
+    </w:lvl>
+    <w:lvl w:ilvl="8" w:tplc="08090005" w:tentative="1">
       <w:start w:val="1"/>
       <w:numFmt w:val="bullet"/>
       <w:lvlText w:val=""/>
@@ -1314,11 +1877,14 @@
   <w:num w:numId="13">
     <w:abstractNumId w:val="10"/>
   </w:num>
+  <w:num w:numId="14">
+    <w:abstractNumId w:val="13"/>
+  </w:num>
 </w:numbering>
 </file>
 
 <file path=word/styles.xml><?xml version="1.0" encoding="utf-8"?>
-<w:styles xmlns:mc="http://schemas.openxmlformats.org/markup-compatibility/2006" xmlns:r="http://schemas.openxmlformats.org/officeDocument/2006/relationships" xmlns:w="http://schemas.openxmlformats.org/wordprocessingml/2006/main" xmlns:w14="http://schemas.microsoft.com/office/word/2010/wordml" xmlns:w15="http://schemas.microsoft.com/office/word/2012/wordml" xmlns:w16cid="http://schemas.microsoft.com/office/word/2016/wordml/cid" xmlns:w16se="http://schemas.microsoft.com/office/word/2015/wordml/symex" mc:Ignorable="w14 w15 w16se w16cid">
+<w:styles xmlns:mc="http://schemas.openxmlformats.org/markup-compatibility/2006" xmlns:r="http://schemas.openxmlformats.org/officeDocument/2006/relationships" xmlns:w="http://schemas.openxmlformats.org/wordprocessingml/2006/main" xmlns:w14="http://schemas.microsoft.com/office/word/2010/wordml" xmlns:w15="http://schemas.microsoft.com/office/word/2012/wordml" xmlns:w16se="http://schemas.microsoft.com/office/word/2015/wordml/symex" mc:Ignorable="w14 w15 w16se">
   <w:docDefaults>
     <w:rPrDefault>
       <w:rPr>
@@ -1335,7 +1901,7 @@
       </w:pPr>
     </w:pPrDefault>
   </w:docDefaults>
-  <w:latentStyles w:defLockedState="0" w:defUIPriority="99" w:defSemiHidden="0" w:defUnhideWhenUsed="0" w:defQFormat="0" w:count="375">
+  <w:latentStyles w:defLockedState="0" w:defUIPriority="99" w:defSemiHidden="0" w:defUnhideWhenUsed="0" w:defQFormat="0" w:count="371">
     <w:lsdException w:name="Normal" w:uiPriority="0" w:qFormat="1"/>
     <w:lsdException w:name="heading 1" w:uiPriority="9" w:qFormat="1"/>
     <w:lsdException w:name="heading 2" w:semiHidden="1" w:uiPriority="9" w:unhideWhenUsed="1" w:qFormat="1"/>
@@ -1707,10 +2273,6 @@
     <w:lsdException w:name="List Table 5 Dark Accent 6" w:uiPriority="50"/>
     <w:lsdException w:name="List Table 6 Colorful Accent 6" w:uiPriority="51"/>
     <w:lsdException w:name="List Table 7 Colorful Accent 6" w:uiPriority="52"/>
-    <w:lsdException w:name="Mention" w:semiHidden="1" w:unhideWhenUsed="1"/>
-    <w:lsdException w:name="Smart Hyperlink" w:semiHidden="1" w:unhideWhenUsed="1"/>
-    <w:lsdException w:name="Hashtag" w:semiHidden="1" w:unhideWhenUsed="1"/>
-    <w:lsdException w:name="Unresolved Mention" w:semiHidden="1" w:unhideWhenUsed="1"/>
   </w:latentStyles>
   <w:style w:type="paragraph" w:default="1" w:styleId="Normal">
     <w:name w:val="Normal"/>
@@ -1903,6 +2465,7 @@
   <w:style w:type="character" w:default="1" w:styleId="DefaultParagraphFont">
     <w:name w:val="Default Paragraph Font"/>
     <w:uiPriority w:val="1"/>
+    <w:semiHidden/>
     <w:unhideWhenUsed/>
   </w:style>
   <w:style w:type="table" w:default="1" w:styleId="TableNormal">
@@ -2682,7 +3245,7 @@
 </file>
 
 <file path=customXml/itemProps1.xml><?xml version="1.0" encoding="utf-8"?>
-<ds:datastoreItem xmlns:ds="http://schemas.openxmlformats.org/officeDocument/2006/customXml" ds:itemID="{19470223-71F6-A04C-9042-6593CA709CFB}">
+<ds:datastoreItem xmlns:ds="http://schemas.openxmlformats.org/officeDocument/2006/customXml" ds:itemID="{E18285D1-4133-4368-A661-18E849FEFEF0}">
   <ds:schemaRefs>
     <ds:schemaRef ds:uri="http://schemas.openxmlformats.org/officeDocument/2006/bibliography"/>
   </ds:schemaRefs>

</xml_diff>